<commit_message>
Dokumentacija za 3. i 4. tjedan
Dodao AD.01 (Popunjen), AD.02 (Nepopunjen) i PD.00 je izmjenjen koji je ispunjen i gotov. Izbrisao nepotreban dokument (IZD.02)
</commit_message>
<xml_diff>
--- a/Dokumentacija/PD.01 - Plan projekta.docx
+++ b/Dokumentacija/PD.01 - Plan projekta.docx
@@ -155,6 +155,7 @@
           <w:sz w:val="72"/>
         </w:rPr>
       </w:pPr>
+      <w:proofErr w:type="spellStart"/>
       <w:r>
         <w:rPr>
           <w:b/>
@@ -162,6 +163,7 @@
         </w:rPr>
         <w:t>Iks</w:t>
       </w:r>
+      <w:proofErr w:type="spellEnd"/>
     </w:p>
     <w:p>
       <w:pPr>
@@ -822,6 +824,12 @@
             <w:pPr>
               <w:pStyle w:val="NoSpacing"/>
             </w:pPr>
+            <w:r>
+              <w:t>0.</w:t>
+            </w:r>
+            <w:r>
+              <w:t>2</w:t>
+            </w:r>
           </w:p>
         </w:tc>
         <w:tc>
@@ -839,6 +847,9 @@
             <w:pPr>
               <w:pStyle w:val="NoSpacing"/>
             </w:pPr>
+            <w:r>
+              <w:t>Marco Matijević</w:t>
+            </w:r>
           </w:p>
         </w:tc>
         <w:tc>
@@ -856,6 +867,9 @@
             <w:pPr>
               <w:pStyle w:val="NoSpacing"/>
             </w:pPr>
+            <w:r>
+              <w:t>MM</w:t>
+            </w:r>
           </w:p>
         </w:tc>
         <w:tc>
@@ -873,6 +887,15 @@
             <w:pPr>
               <w:pStyle w:val="NoSpacing"/>
             </w:pPr>
+            <w:r>
+              <w:t>1</w:t>
+            </w:r>
+            <w:r>
+              <w:t>7</w:t>
+            </w:r>
+            <w:r>
+              <w:t>.3.2025.</w:t>
+            </w:r>
           </w:p>
         </w:tc>
         <w:tc>
@@ -890,6 +913,15 @@
             <w:pPr>
               <w:pStyle w:val="NoSpacing"/>
             </w:pPr>
+            <w:r>
+              <w:t>Ispunjavanje</w:t>
+            </w:r>
+            <w:r>
+              <w:t xml:space="preserve"> 2</w:t>
+            </w:r>
+            <w:r>
+              <w:t xml:space="preserve"> tjedna</w:t>
+            </w:r>
           </w:p>
         </w:tc>
       </w:tr>
@@ -912,6 +944,12 @@
             <w:pPr>
               <w:pStyle w:val="NoSpacing"/>
             </w:pPr>
+            <w:r>
+              <w:t>0.</w:t>
+            </w:r>
+            <w:r>
+              <w:t>3</w:t>
+            </w:r>
           </w:p>
         </w:tc>
         <w:tc>
@@ -929,6 +967,9 @@
             <w:pPr>
               <w:pStyle w:val="NoSpacing"/>
             </w:pPr>
+            <w:r>
+              <w:t>Marco Matijević</w:t>
+            </w:r>
           </w:p>
         </w:tc>
         <w:tc>
@@ -946,6 +987,9 @@
             <w:pPr>
               <w:pStyle w:val="NoSpacing"/>
             </w:pPr>
+            <w:r>
+              <w:t>MM</w:t>
+            </w:r>
           </w:p>
         </w:tc>
         <w:tc>
@@ -963,6 +1007,15 @@
             <w:pPr>
               <w:pStyle w:val="NoSpacing"/>
             </w:pPr>
+            <w:r>
+              <w:t>2</w:t>
+            </w:r>
+            <w:r>
+              <w:t>4</w:t>
+            </w:r>
+            <w:r>
+              <w:t>.3.2025.</w:t>
+            </w:r>
           </w:p>
         </w:tc>
         <w:tc>
@@ -980,6 +1033,9 @@
             <w:pPr>
               <w:pStyle w:val="NoSpacing"/>
             </w:pPr>
+            <w:r>
+              <w:t>Ispunjavanje 3 i 4 tjedna</w:t>
+            </w:r>
           </w:p>
         </w:tc>
       </w:tr>
@@ -1351,8 +1407,13 @@
               <w:pStyle w:val="NoSpacing"/>
             </w:pPr>
             <w:r>
-              <w:t>Leon Hojski</w:t>
-            </w:r>
+              <w:t xml:space="preserve">Leon </w:t>
+            </w:r>
+            <w:proofErr w:type="spellStart"/>
+            <w:r>
+              <w:t>Hojski</w:t>
+            </w:r>
+            <w:proofErr w:type="spellEnd"/>
           </w:p>
         </w:tc>
         <w:tc>
@@ -1774,8 +1835,13 @@
               <w:pStyle w:val="NoSpacing"/>
             </w:pPr>
             <w:r>
-              <w:t>Leon Hojski</w:t>
-            </w:r>
+              <w:t xml:space="preserve">Leon </w:t>
+            </w:r>
+            <w:proofErr w:type="spellStart"/>
+            <w:r>
+              <w:t>Hojski</w:t>
+            </w:r>
+            <w:proofErr w:type="spellEnd"/>
           </w:p>
         </w:tc>
         <w:tc>
@@ -2098,6 +2164,7 @@
           <w:tab w:val="left" w:pos="440"/>
           <w:tab w:val="right" w:leader="dot" w:pos="9062"/>
         </w:tabs>
+        <w:ind w:left="440" w:hanging="440"/>
         <w:rPr>
           <w:rFonts w:asciiTheme="minorHAnsi" w:eastAsiaTheme="minorEastAsia" w:hAnsiTheme="minorHAnsi" w:cstheme="minorBidi"/>
           <w:b w:val="0"/>
@@ -3790,7 +3857,25 @@
                 <w:sz w:val="24"/>
                 <w:szCs w:val="24"/>
               </w:rPr>
-              <w:t xml:space="preserve">Istraživanje frontend alata </w:t>
+              <w:t xml:space="preserve">Istraživanje </w:t>
+            </w:r>
+            <w:proofErr w:type="spellStart"/>
+            <w:r>
+              <w:rPr>
+                <w:rFonts w:ascii="Arial" w:hAnsi="Arial" w:cs="Arial"/>
+                <w:sz w:val="24"/>
+                <w:szCs w:val="24"/>
+              </w:rPr>
+              <w:t>frontend</w:t>
+            </w:r>
+            <w:proofErr w:type="spellEnd"/>
+            <w:r>
+              <w:rPr>
+                <w:rFonts w:ascii="Arial" w:hAnsi="Arial" w:cs="Arial"/>
+                <w:sz w:val="24"/>
+                <w:szCs w:val="24"/>
+              </w:rPr>
+              <w:t xml:space="preserve"> alata </w:t>
             </w:r>
           </w:p>
         </w:tc>
@@ -3972,7 +4057,25 @@
                 <w:sz w:val="24"/>
                 <w:szCs w:val="24"/>
               </w:rPr>
-              <w:t>Istraživanje backend alata</w:t>
+              <w:t xml:space="preserve">Istraživanje </w:t>
+            </w:r>
+            <w:proofErr w:type="spellStart"/>
+            <w:r>
+              <w:rPr>
+                <w:rFonts w:ascii="Arial" w:hAnsi="Arial" w:cs="Arial"/>
+                <w:sz w:val="24"/>
+                <w:szCs w:val="24"/>
+              </w:rPr>
+              <w:t>backend</w:t>
+            </w:r>
+            <w:proofErr w:type="spellEnd"/>
+            <w:r>
+              <w:rPr>
+                <w:rFonts w:ascii="Arial" w:hAnsi="Arial" w:cs="Arial"/>
+                <w:sz w:val="24"/>
+                <w:szCs w:val="24"/>
+              </w:rPr>
+              <w:t xml:space="preserve"> alata</w:t>
             </w:r>
           </w:p>
         </w:tc>
@@ -4001,8 +4104,18 @@
                 <w:sz w:val="24"/>
                 <w:szCs w:val="24"/>
               </w:rPr>
-              <w:t>Leon Hojski</w:t>
-            </w:r>
+              <w:t xml:space="preserve">Leon </w:t>
+            </w:r>
+            <w:proofErr w:type="spellStart"/>
+            <w:r>
+              <w:rPr>
+                <w:rFonts w:ascii="Arial" w:hAnsi="Arial" w:cs="Arial"/>
+                <w:sz w:val="24"/>
+                <w:szCs w:val="24"/>
+              </w:rPr>
+              <w:t>Hojski</w:t>
+            </w:r>
+            <w:proofErr w:type="spellEnd"/>
           </w:p>
         </w:tc>
         <w:tc>
@@ -4684,7 +4797,25 @@
                 <w:sz w:val="24"/>
                 <w:szCs w:val="24"/>
               </w:rPr>
-              <w:t>Izrada Trello plana</w:t>
+              <w:t xml:space="preserve">Izrada </w:t>
+            </w:r>
+            <w:proofErr w:type="spellStart"/>
+            <w:r>
+              <w:rPr>
+                <w:rFonts w:ascii="Arial" w:hAnsi="Arial" w:cs="Arial"/>
+                <w:sz w:val="24"/>
+                <w:szCs w:val="24"/>
+              </w:rPr>
+              <w:t>Trello</w:t>
+            </w:r>
+            <w:proofErr w:type="spellEnd"/>
+            <w:r>
+              <w:rPr>
+                <w:rFonts w:ascii="Arial" w:hAnsi="Arial" w:cs="Arial"/>
+                <w:sz w:val="24"/>
+                <w:szCs w:val="24"/>
+              </w:rPr>
+              <w:t xml:space="preserve"> plana</w:t>
             </w:r>
           </w:p>
         </w:tc>
@@ -4811,15 +4942,7 @@
                 <w:sz w:val="24"/>
                 <w:szCs w:val="24"/>
               </w:rPr>
-              <w:t>1</w:t>
-            </w:r>
-            <w:r>
-              <w:rPr>
-                <w:rFonts w:ascii="Arial" w:hAnsi="Arial" w:cs="Arial"/>
-                <w:sz w:val="24"/>
-                <w:szCs w:val="24"/>
-              </w:rPr>
-              <w:t>4</w:t>
+              <w:t>14</w:t>
             </w:r>
             <w:r>
               <w:rPr>
@@ -4871,22 +4994,53 @@
         <w:t>Nakon dogovorene teme projekta, voditelj je popunio dokument PD.00 i započeo PD.01</w:t>
       </w:r>
       <w:r>
-        <w:t xml:space="preserve">. </w:t>
-      </w:r>
-      <w:r>
-        <w:t xml:space="preserve">Istraženi su alati i jezici koji </w:t>
+        <w:t xml:space="preserve">. Istraženi su alati i jezici koji </w:t>
       </w:r>
       <w:r>
         <w:t>ć</w:t>
       </w:r>
       <w:r>
-        <w:t xml:space="preserve">e biti korišteni za web aplikaciju. Odabrani su HTML, Javascript i </w:t>
+        <w:t xml:space="preserve">e biti korišteni za web aplikaciju. Odabrani su HTML, </w:t>
       </w:r>
+      <w:proofErr w:type="spellStart"/>
+      <w:r>
+        <w:t>Javascript</w:t>
+      </w:r>
+      <w:proofErr w:type="spellEnd"/>
+      <w:r>
+        <w:t xml:space="preserve"> i </w:t>
+      </w:r>
+      <w:proofErr w:type="spellStart"/>
       <w:r>
         <w:t>MySQL</w:t>
       </w:r>
+      <w:proofErr w:type="spellEnd"/>
       <w:r>
-        <w:t xml:space="preserve"> koji će biti pisani pomoću Visual Studio Code-a. Kreiran Trello radi lakšeg planiranja projekta i raspodjele zadataka.</w:t>
+        <w:t xml:space="preserve"> koji će biti pisani pomoću </w:t>
+      </w:r>
+      <w:proofErr w:type="spellStart"/>
+      <w:r>
+        <w:t>Visual</w:t>
+      </w:r>
+      <w:proofErr w:type="spellEnd"/>
+      <w:r>
+        <w:t xml:space="preserve"> Studio </w:t>
+      </w:r>
+      <w:proofErr w:type="spellStart"/>
+      <w:r>
+        <w:t>Code</w:t>
+      </w:r>
+      <w:proofErr w:type="spellEnd"/>
+      <w:r>
+        <w:t xml:space="preserve">-a. Kreiran </w:t>
+      </w:r>
+      <w:proofErr w:type="spellStart"/>
+      <w:r>
+        <w:t>Trello</w:t>
+      </w:r>
+      <w:proofErr w:type="spellEnd"/>
+      <w:r>
+        <w:t xml:space="preserve"> radi lakšeg planiranja projekta i raspodjele zadataka.</w:t>
       </w:r>
     </w:p>
     <w:p/>
@@ -5043,8 +5197,17 @@
                 <w:rFonts w:ascii="Arial" w:eastAsiaTheme="minorHAnsi" w:hAnsi="Arial" w:cs="Arial"/>
                 <w:sz w:val="24"/>
               </w:rPr>
-              <w:t>Leon Hojski</w:t>
-            </w:r>
+              <w:t xml:space="preserve">Leon </w:t>
+            </w:r>
+            <w:proofErr w:type="spellStart"/>
+            <w:r>
+              <w:rPr>
+                <w:rFonts w:ascii="Arial" w:eastAsiaTheme="minorHAnsi" w:hAnsi="Arial" w:cs="Arial"/>
+                <w:sz w:val="24"/>
+              </w:rPr>
+              <w:t>Hojski</w:t>
+            </w:r>
+            <w:proofErr w:type="spellEnd"/>
             <w:r>
               <w:rPr>
                 <w:rFonts w:ascii="Arial" w:eastAsiaTheme="minorHAnsi" w:hAnsi="Arial" w:cs="Arial"/>
@@ -5132,14 +5295,7 @@
                 <w:rFonts w:ascii="Arial" w:eastAsiaTheme="minorHAnsi" w:hAnsi="Arial" w:cs="Arial"/>
                 <w:sz w:val="24"/>
               </w:rPr>
-              <w:t>21</w:t>
-            </w:r>
-            <w:r>
-              <w:rPr>
-                <w:rFonts w:ascii="Arial" w:eastAsiaTheme="minorHAnsi" w:hAnsi="Arial" w:cs="Arial"/>
-                <w:sz w:val="24"/>
-              </w:rPr>
-              <w:t>.3.2025.</w:t>
+              <w:t>21.3.2025.</w:t>
             </w:r>
           </w:p>
         </w:tc>
@@ -5184,7 +5340,23 @@
                 <w:rFonts w:ascii="Arial" w:eastAsiaTheme="minorHAnsi" w:hAnsi="Arial" w:cs="Arial"/>
                 <w:sz w:val="24"/>
               </w:rPr>
-              <w:t xml:space="preserve">Leon Hojski </w:t>
+              <w:t xml:space="preserve">Leon </w:t>
+            </w:r>
+            <w:proofErr w:type="spellStart"/>
+            <w:r>
+              <w:rPr>
+                <w:rFonts w:ascii="Arial" w:eastAsiaTheme="minorHAnsi" w:hAnsi="Arial" w:cs="Arial"/>
+                <w:sz w:val="24"/>
+              </w:rPr>
+              <w:t>Hojski</w:t>
+            </w:r>
+            <w:proofErr w:type="spellEnd"/>
+            <w:r>
+              <w:rPr>
+                <w:rFonts w:ascii="Arial" w:eastAsiaTheme="minorHAnsi" w:hAnsi="Arial" w:cs="Arial"/>
+                <w:sz w:val="24"/>
+              </w:rPr>
+              <w:t xml:space="preserve"> </w:t>
             </w:r>
           </w:p>
         </w:tc>
@@ -5251,7 +5423,23 @@
                 <w:rFonts w:ascii="Arial" w:eastAsiaTheme="minorHAnsi" w:hAnsi="Arial" w:cs="Arial"/>
                 <w:sz w:val="24"/>
               </w:rPr>
-              <w:t>Povezivanje baze preko javascript-a</w:t>
+              <w:t xml:space="preserve">Povezivanje baze preko </w:t>
+            </w:r>
+            <w:proofErr w:type="spellStart"/>
+            <w:r>
+              <w:rPr>
+                <w:rFonts w:ascii="Arial" w:eastAsiaTheme="minorHAnsi" w:hAnsi="Arial" w:cs="Arial"/>
+                <w:sz w:val="24"/>
+              </w:rPr>
+              <w:t>javascript</w:t>
+            </w:r>
+            <w:proofErr w:type="spellEnd"/>
+            <w:r>
+              <w:rPr>
+                <w:rFonts w:ascii="Arial" w:eastAsiaTheme="minorHAnsi" w:hAnsi="Arial" w:cs="Arial"/>
+                <w:sz w:val="24"/>
+              </w:rPr>
+              <w:t>-a</w:t>
             </w:r>
           </w:p>
         </w:tc>
@@ -5273,8 +5461,17 @@
                 <w:rFonts w:ascii="Arial" w:eastAsiaTheme="minorHAnsi" w:hAnsi="Arial" w:cs="Arial"/>
                 <w:sz w:val="24"/>
               </w:rPr>
-              <w:t>Leon Hojski</w:t>
-            </w:r>
+              <w:t xml:space="preserve">Leon </w:t>
+            </w:r>
+            <w:proofErr w:type="spellStart"/>
+            <w:r>
+              <w:rPr>
+                <w:rFonts w:ascii="Arial" w:eastAsiaTheme="minorHAnsi" w:hAnsi="Arial" w:cs="Arial"/>
+                <w:sz w:val="24"/>
+              </w:rPr>
+              <w:t>Hojski</w:t>
+            </w:r>
+            <w:proofErr w:type="spellEnd"/>
           </w:p>
         </w:tc>
         <w:tc>
@@ -5646,7 +5843,23 @@
                 <w:rFonts w:ascii="Arial" w:eastAsiaTheme="minorHAnsi" w:hAnsi="Arial" w:cs="Arial"/>
                 <w:sz w:val="24"/>
               </w:rPr>
-              <w:t>Izrada Trello plana</w:t>
+              <w:t xml:space="preserve">Izrada </w:t>
+            </w:r>
+            <w:proofErr w:type="spellStart"/>
+            <w:r>
+              <w:rPr>
+                <w:rFonts w:ascii="Arial" w:eastAsiaTheme="minorHAnsi" w:hAnsi="Arial" w:cs="Arial"/>
+                <w:sz w:val="24"/>
+              </w:rPr>
+              <w:t>Trello</w:t>
+            </w:r>
+            <w:proofErr w:type="spellEnd"/>
+            <w:r>
+              <w:rPr>
+                <w:rFonts w:ascii="Arial" w:eastAsiaTheme="minorHAnsi" w:hAnsi="Arial" w:cs="Arial"/>
+                <w:sz w:val="24"/>
+              </w:rPr>
+              <w:t xml:space="preserve"> plana</w:t>
             </w:r>
           </w:p>
         </w:tc>
@@ -5712,21 +5925,7 @@
                 <w:rFonts w:ascii="Arial" w:eastAsiaTheme="minorHAnsi" w:hAnsi="Arial" w:cs="Arial"/>
                 <w:sz w:val="24"/>
               </w:rPr>
-              <w:t>2</w:t>
-            </w:r>
-            <w:r>
-              <w:rPr>
-                <w:rFonts w:ascii="Arial" w:eastAsiaTheme="minorHAnsi" w:hAnsi="Arial" w:cs="Arial"/>
-                <w:sz w:val="24"/>
-              </w:rPr>
-              <w:t>3</w:t>
-            </w:r>
-            <w:r>
-              <w:rPr>
-                <w:rFonts w:ascii="Arial" w:eastAsiaTheme="minorHAnsi" w:hAnsi="Arial" w:cs="Arial"/>
-                <w:sz w:val="24"/>
-              </w:rPr>
-              <w:t>.3.2025.</w:t>
+              <w:t>23.3.2025.</w:t>
             </w:r>
           </w:p>
         </w:tc>
@@ -5737,14 +5936,32 @@
       <w:r>
         <w:t xml:space="preserve">Cilj tjedna je povezivanje projekta s online bazom podataka </w:t>
       </w:r>
+      <w:proofErr w:type="spellStart"/>
       <w:r>
         <w:t>MySQL</w:t>
       </w:r>
+      <w:proofErr w:type="spellEnd"/>
       <w:r>
-        <w:t xml:space="preserve">. Korisnik mora biti u mogućnosti kreirati novi korisnički račun i pomoću njega se prijaviti u sustav. Korisnikova lozinka mora biti hashirana pomoću </w:t>
+        <w:t xml:space="preserve">. Korisnik mora biti u mogućnosti kreirati novi korisnički račun i pomoću njega se prijaviti u sustav. Korisnikova lozinka mora biti </w:t>
+      </w:r>
+      <w:proofErr w:type="spellStart"/>
+      <w:r>
+        <w:t>hashirana</w:t>
+      </w:r>
+      <w:proofErr w:type="spellEnd"/>
+      <w:r>
+        <w:t xml:space="preserve"> pomoću </w:t>
       </w:r>
       <w:r>
-        <w:t>„bcrypt“</w:t>
+        <w:t>„</w:t>
+      </w:r>
+      <w:proofErr w:type="spellStart"/>
+      <w:r>
+        <w:t>bcrypt</w:t>
+      </w:r>
+      <w:proofErr w:type="spellEnd"/>
+      <w:r>
+        <w:t>“</w:t>
       </w:r>
       <w:r>
         <w:t xml:space="preserve"> algoritma. Također se prilikom registracije mora upisati </w:t>
@@ -5755,27 +5972,946 @@
       <w:r>
         <w:t>.</w:t>
       </w:r>
+    </w:p>
+    <w:p>
+      <w:pPr>
+        <w:spacing w:after="0" w:line="240" w:lineRule="auto"/>
+      </w:pPr>
       <w:r>
-        <w:t xml:space="preserve"> </w:t>
-      </w:r>
-      <w:r>
-        <w:t xml:space="preserve"> </w:t>
+        <w:br w:type="page"/>
       </w:r>
     </w:p>
-    <w:p/>
     <w:p>
       <w:pPr>
         <w:pStyle w:val="Heading1"/>
       </w:pPr>
       <w:bookmarkStart w:id="5" w:name="_Toc412973805"/>
       <w:r>
+        <w:lastRenderedPageBreak/>
         <w:t>Treći tjedan</w:t>
       </w:r>
       <w:bookmarkEnd w:id="5"/>
     </w:p>
+    <w:tbl>
+      <w:tblPr>
+        <w:tblStyle w:val="TableGrid"/>
+        <w:tblW w:w="0" w:type="auto"/>
+        <w:tblLook w:val="04A0" w:firstRow="1" w:lastRow="0" w:firstColumn="1" w:lastColumn="0" w:noHBand="0" w:noVBand="1"/>
+      </w:tblPr>
+      <w:tblGrid>
+        <w:gridCol w:w="2521"/>
+        <w:gridCol w:w="2523"/>
+        <w:gridCol w:w="2009"/>
+        <w:gridCol w:w="2009"/>
+      </w:tblGrid>
+      <w:tr>
+        <w:tc>
+          <w:tcPr>
+            <w:tcW w:w="2521" w:type="dxa"/>
+          </w:tcPr>
+          <w:p>
+            <w:pPr>
+              <w:spacing w:after="160" w:line="259" w:lineRule="auto"/>
+              <w:jc w:val="both"/>
+              <w:rPr>
+                <w:rFonts w:ascii="Arial" w:eastAsiaTheme="minorHAnsi" w:hAnsi="Arial" w:cs="Arial"/>
+                <w:sz w:val="24"/>
+              </w:rPr>
+            </w:pPr>
+            <w:r>
+              <w:rPr>
+                <w:rFonts w:ascii="Arial" w:eastAsiaTheme="minorHAnsi" w:hAnsi="Arial" w:cs="Arial"/>
+                <w:sz w:val="24"/>
+              </w:rPr>
+              <w:t>NAZIV AKTIVNOSTI</w:t>
+            </w:r>
+          </w:p>
+        </w:tc>
+        <w:tc>
+          <w:tcPr>
+            <w:tcW w:w="2523" w:type="dxa"/>
+          </w:tcPr>
+          <w:p>
+            <w:pPr>
+              <w:spacing w:after="160" w:line="259" w:lineRule="auto"/>
+              <w:jc w:val="both"/>
+              <w:rPr>
+                <w:rFonts w:ascii="Arial" w:eastAsiaTheme="minorHAnsi" w:hAnsi="Arial" w:cs="Arial"/>
+                <w:sz w:val="24"/>
+              </w:rPr>
+            </w:pPr>
+            <w:r>
+              <w:rPr>
+                <w:rFonts w:ascii="Arial" w:eastAsiaTheme="minorHAnsi" w:hAnsi="Arial" w:cs="Arial"/>
+                <w:sz w:val="24"/>
+              </w:rPr>
+              <w:t>NOSITELJ AKTIVNOSTI</w:t>
+            </w:r>
+          </w:p>
+        </w:tc>
+        <w:tc>
+          <w:tcPr>
+            <w:tcW w:w="2009" w:type="dxa"/>
+          </w:tcPr>
+          <w:p>
+            <w:pPr>
+              <w:spacing w:after="160" w:line="259" w:lineRule="auto"/>
+              <w:jc w:val="both"/>
+              <w:rPr>
+                <w:rFonts w:ascii="Arial" w:eastAsiaTheme="minorHAnsi" w:hAnsi="Arial" w:cs="Arial"/>
+                <w:sz w:val="24"/>
+              </w:rPr>
+            </w:pPr>
+            <w:r>
+              <w:rPr>
+                <w:rFonts w:ascii="Arial" w:eastAsiaTheme="minorHAnsi" w:hAnsi="Arial" w:cs="Arial"/>
+                <w:sz w:val="24"/>
+              </w:rPr>
+              <w:t>DATUM IZDAVANJA</w:t>
+            </w:r>
+          </w:p>
+        </w:tc>
+        <w:tc>
+          <w:tcPr>
+            <w:tcW w:w="2009" w:type="dxa"/>
+          </w:tcPr>
+          <w:p>
+            <w:pPr>
+              <w:spacing w:after="160" w:line="259" w:lineRule="auto"/>
+              <w:jc w:val="both"/>
+              <w:rPr>
+                <w:rFonts w:ascii="Arial" w:eastAsiaTheme="minorHAnsi" w:hAnsi="Arial" w:cs="Arial"/>
+                <w:sz w:val="24"/>
+              </w:rPr>
+            </w:pPr>
+            <w:r>
+              <w:rPr>
+                <w:rFonts w:ascii="Arial" w:eastAsiaTheme="minorHAnsi" w:hAnsi="Arial" w:cs="Arial"/>
+                <w:sz w:val="24"/>
+              </w:rPr>
+              <w:t>DATUM ZAVRŠETKA</w:t>
+            </w:r>
+          </w:p>
+        </w:tc>
+      </w:tr>
+      <w:tr>
+        <w:tc>
+          <w:tcPr>
+            <w:tcW w:w="2521" w:type="dxa"/>
+          </w:tcPr>
+          <w:p>
+            <w:pPr>
+              <w:spacing w:after="160" w:line="259" w:lineRule="auto"/>
+              <w:rPr>
+                <w:rFonts w:ascii="Arial" w:eastAsiaTheme="minorHAnsi" w:hAnsi="Arial" w:cs="Arial"/>
+                <w:sz w:val="24"/>
+              </w:rPr>
+            </w:pPr>
+            <w:r>
+              <w:rPr>
+                <w:rFonts w:ascii="Arial" w:eastAsiaTheme="minorHAnsi" w:hAnsi="Arial" w:cs="Arial"/>
+                <w:sz w:val="24"/>
+              </w:rPr>
+              <w:t xml:space="preserve">Autentifikacija na </w:t>
+            </w:r>
+            <w:proofErr w:type="spellStart"/>
+            <w:r>
+              <w:rPr>
+                <w:rFonts w:ascii="Arial" w:eastAsiaTheme="minorHAnsi" w:hAnsi="Arial" w:cs="Arial"/>
+                <w:sz w:val="24"/>
+              </w:rPr>
+              <w:t>backend</w:t>
+            </w:r>
+            <w:proofErr w:type="spellEnd"/>
+          </w:p>
+        </w:tc>
+        <w:tc>
+          <w:tcPr>
+            <w:tcW w:w="2523" w:type="dxa"/>
+          </w:tcPr>
+          <w:p>
+            <w:pPr>
+              <w:spacing w:after="160" w:line="259" w:lineRule="auto"/>
+              <w:jc w:val="both"/>
+              <w:rPr>
+                <w:rFonts w:ascii="Arial" w:eastAsiaTheme="minorHAnsi" w:hAnsi="Arial" w:cs="Arial"/>
+                <w:sz w:val="24"/>
+              </w:rPr>
+            </w:pPr>
+            <w:r>
+              <w:rPr>
+                <w:rFonts w:ascii="Arial" w:eastAsiaTheme="minorHAnsi" w:hAnsi="Arial" w:cs="Arial"/>
+                <w:sz w:val="24"/>
+              </w:rPr>
+              <w:t xml:space="preserve">Leon </w:t>
+            </w:r>
+            <w:proofErr w:type="spellStart"/>
+            <w:r>
+              <w:rPr>
+                <w:rFonts w:ascii="Arial" w:eastAsiaTheme="minorHAnsi" w:hAnsi="Arial" w:cs="Arial"/>
+                <w:sz w:val="24"/>
+              </w:rPr>
+              <w:t>Hojski</w:t>
+            </w:r>
+            <w:proofErr w:type="spellEnd"/>
+            <w:r>
+              <w:rPr>
+                <w:rFonts w:ascii="Arial" w:eastAsiaTheme="minorHAnsi" w:hAnsi="Arial" w:cs="Arial"/>
+                <w:sz w:val="24"/>
+              </w:rPr>
+              <w:t xml:space="preserve"> </w:t>
+            </w:r>
+          </w:p>
+        </w:tc>
+        <w:tc>
+          <w:tcPr>
+            <w:tcW w:w="2009" w:type="dxa"/>
+          </w:tcPr>
+          <w:p>
+            <w:pPr>
+              <w:spacing w:after="160" w:line="259" w:lineRule="auto"/>
+              <w:jc w:val="both"/>
+              <w:rPr>
+                <w:rFonts w:ascii="Arial" w:eastAsiaTheme="minorHAnsi" w:hAnsi="Arial" w:cs="Arial"/>
+                <w:sz w:val="24"/>
+              </w:rPr>
+            </w:pPr>
+            <w:r>
+              <w:rPr>
+                <w:rFonts w:ascii="Arial" w:eastAsiaTheme="minorHAnsi" w:hAnsi="Arial" w:cs="Arial"/>
+                <w:sz w:val="24"/>
+              </w:rPr>
+              <w:t>24</w:t>
+            </w:r>
+            <w:r>
+              <w:rPr>
+                <w:rFonts w:ascii="Arial" w:eastAsiaTheme="minorHAnsi" w:hAnsi="Arial" w:cs="Arial"/>
+                <w:sz w:val="24"/>
+              </w:rPr>
+              <w:t>.3.2025.</w:t>
+            </w:r>
+          </w:p>
+        </w:tc>
+        <w:tc>
+          <w:tcPr>
+            <w:tcW w:w="2009" w:type="dxa"/>
+          </w:tcPr>
+          <w:p>
+            <w:pPr>
+              <w:spacing w:after="160" w:line="259" w:lineRule="auto"/>
+              <w:jc w:val="both"/>
+              <w:rPr>
+                <w:rFonts w:ascii="Arial" w:eastAsiaTheme="minorHAnsi" w:hAnsi="Arial" w:cs="Arial"/>
+                <w:sz w:val="24"/>
+              </w:rPr>
+            </w:pPr>
+            <w:r>
+              <w:rPr>
+                <w:rFonts w:ascii="Arial" w:eastAsiaTheme="minorHAnsi" w:hAnsi="Arial" w:cs="Arial"/>
+                <w:sz w:val="24"/>
+              </w:rPr>
+              <w:t>30</w:t>
+            </w:r>
+            <w:r>
+              <w:rPr>
+                <w:rFonts w:ascii="Arial" w:eastAsiaTheme="minorHAnsi" w:hAnsi="Arial" w:cs="Arial"/>
+                <w:sz w:val="24"/>
+              </w:rPr>
+              <w:t>.3.2025.</w:t>
+            </w:r>
+          </w:p>
+        </w:tc>
+      </w:tr>
+      <w:tr>
+        <w:tc>
+          <w:tcPr>
+            <w:tcW w:w="2521" w:type="dxa"/>
+          </w:tcPr>
+          <w:p>
+            <w:pPr>
+              <w:spacing w:after="160" w:line="259" w:lineRule="auto"/>
+              <w:rPr>
+                <w:rFonts w:ascii="Arial" w:eastAsiaTheme="minorHAnsi" w:hAnsi="Arial" w:cs="Arial"/>
+                <w:sz w:val="24"/>
+              </w:rPr>
+            </w:pPr>
+            <w:r>
+              <w:rPr>
+                <w:rFonts w:ascii="Arial" w:eastAsiaTheme="minorHAnsi" w:hAnsi="Arial" w:cs="Arial"/>
+                <w:sz w:val="24"/>
+              </w:rPr>
+              <w:t>Postavljanje API poziva</w:t>
+            </w:r>
+            <w:r>
+              <w:rPr>
+                <w:rFonts w:ascii="Arial" w:eastAsiaTheme="minorHAnsi" w:hAnsi="Arial" w:cs="Arial"/>
+                <w:sz w:val="24"/>
+              </w:rPr>
+              <w:t xml:space="preserve"> </w:t>
+            </w:r>
+          </w:p>
+        </w:tc>
+        <w:tc>
+          <w:tcPr>
+            <w:tcW w:w="2523" w:type="dxa"/>
+          </w:tcPr>
+          <w:p>
+            <w:pPr>
+              <w:spacing w:after="160" w:line="259" w:lineRule="auto"/>
+              <w:jc w:val="both"/>
+              <w:rPr>
+                <w:rFonts w:ascii="Arial" w:eastAsiaTheme="minorHAnsi" w:hAnsi="Arial" w:cs="Arial"/>
+                <w:sz w:val="24"/>
+              </w:rPr>
+            </w:pPr>
+            <w:r>
+              <w:rPr>
+                <w:rFonts w:ascii="Arial" w:eastAsiaTheme="minorHAnsi" w:hAnsi="Arial" w:cs="Arial"/>
+                <w:sz w:val="24"/>
+              </w:rPr>
+              <w:t xml:space="preserve">Leon </w:t>
+            </w:r>
+            <w:proofErr w:type="spellStart"/>
+            <w:r>
+              <w:rPr>
+                <w:rFonts w:ascii="Arial" w:eastAsiaTheme="minorHAnsi" w:hAnsi="Arial" w:cs="Arial"/>
+                <w:sz w:val="24"/>
+              </w:rPr>
+              <w:t>Hojski</w:t>
+            </w:r>
+            <w:proofErr w:type="spellEnd"/>
+            <w:r>
+              <w:rPr>
+                <w:rFonts w:ascii="Arial" w:eastAsiaTheme="minorHAnsi" w:hAnsi="Arial" w:cs="Arial"/>
+                <w:sz w:val="24"/>
+              </w:rPr>
+              <w:t xml:space="preserve"> </w:t>
+            </w:r>
+          </w:p>
+        </w:tc>
+        <w:tc>
+          <w:tcPr>
+            <w:tcW w:w="2009" w:type="dxa"/>
+          </w:tcPr>
+          <w:p>
+            <w:pPr>
+              <w:spacing w:after="160" w:line="259" w:lineRule="auto"/>
+              <w:jc w:val="both"/>
+              <w:rPr>
+                <w:rFonts w:ascii="Arial" w:eastAsiaTheme="minorHAnsi" w:hAnsi="Arial" w:cs="Arial"/>
+                <w:sz w:val="24"/>
+              </w:rPr>
+            </w:pPr>
+            <w:r>
+              <w:rPr>
+                <w:rFonts w:ascii="Arial" w:eastAsiaTheme="minorHAnsi" w:hAnsi="Arial" w:cs="Arial"/>
+                <w:sz w:val="24"/>
+              </w:rPr>
+              <w:t>24</w:t>
+            </w:r>
+            <w:r>
+              <w:rPr>
+                <w:rFonts w:ascii="Arial" w:eastAsiaTheme="minorHAnsi" w:hAnsi="Arial" w:cs="Arial"/>
+                <w:sz w:val="24"/>
+              </w:rPr>
+              <w:t>.3.2025.</w:t>
+            </w:r>
+          </w:p>
+        </w:tc>
+        <w:tc>
+          <w:tcPr>
+            <w:tcW w:w="2009" w:type="dxa"/>
+          </w:tcPr>
+          <w:p>
+            <w:pPr>
+              <w:spacing w:after="160" w:line="259" w:lineRule="auto"/>
+              <w:jc w:val="both"/>
+              <w:rPr>
+                <w:rFonts w:ascii="Arial" w:eastAsiaTheme="minorHAnsi" w:hAnsi="Arial" w:cs="Arial"/>
+                <w:sz w:val="24"/>
+              </w:rPr>
+            </w:pPr>
+            <w:r>
+              <w:rPr>
+                <w:rFonts w:ascii="Arial" w:eastAsiaTheme="minorHAnsi" w:hAnsi="Arial" w:cs="Arial"/>
+                <w:sz w:val="24"/>
+              </w:rPr>
+              <w:t>30</w:t>
+            </w:r>
+            <w:r>
+              <w:rPr>
+                <w:rFonts w:ascii="Arial" w:eastAsiaTheme="minorHAnsi" w:hAnsi="Arial" w:cs="Arial"/>
+                <w:sz w:val="24"/>
+              </w:rPr>
+              <w:t>.3.2025.</w:t>
+            </w:r>
+          </w:p>
+        </w:tc>
+      </w:tr>
+      <w:tr>
+        <w:tc>
+          <w:tcPr>
+            <w:tcW w:w="2521" w:type="dxa"/>
+          </w:tcPr>
+          <w:p>
+            <w:pPr>
+              <w:spacing w:after="160" w:line="259" w:lineRule="auto"/>
+              <w:rPr>
+                <w:rFonts w:ascii="Arial" w:eastAsiaTheme="minorHAnsi" w:hAnsi="Arial" w:cs="Arial"/>
+                <w:sz w:val="24"/>
+              </w:rPr>
+            </w:pPr>
+            <w:r>
+              <w:rPr>
+                <w:rFonts w:ascii="Arial" w:eastAsiaTheme="minorHAnsi" w:hAnsi="Arial" w:cs="Arial"/>
+                <w:sz w:val="24"/>
+              </w:rPr>
+              <w:t>Kreiranje procedura u bazi podataka</w:t>
+            </w:r>
+          </w:p>
+        </w:tc>
+        <w:tc>
+          <w:tcPr>
+            <w:tcW w:w="2523" w:type="dxa"/>
+          </w:tcPr>
+          <w:p>
+            <w:pPr>
+              <w:spacing w:after="160" w:line="259" w:lineRule="auto"/>
+              <w:jc w:val="both"/>
+              <w:rPr>
+                <w:rFonts w:ascii="Arial" w:eastAsiaTheme="minorHAnsi" w:hAnsi="Arial" w:cs="Arial"/>
+                <w:sz w:val="24"/>
+              </w:rPr>
+            </w:pPr>
+            <w:r>
+              <w:rPr>
+                <w:rFonts w:ascii="Arial" w:eastAsiaTheme="minorHAnsi" w:hAnsi="Arial" w:cs="Arial"/>
+                <w:sz w:val="24"/>
+              </w:rPr>
+              <w:t xml:space="preserve">Leon </w:t>
+            </w:r>
+            <w:proofErr w:type="spellStart"/>
+            <w:r>
+              <w:rPr>
+                <w:rFonts w:ascii="Arial" w:eastAsiaTheme="minorHAnsi" w:hAnsi="Arial" w:cs="Arial"/>
+                <w:sz w:val="24"/>
+              </w:rPr>
+              <w:t>Hojski</w:t>
+            </w:r>
+            <w:proofErr w:type="spellEnd"/>
+            <w:r>
+              <w:rPr>
+                <w:rFonts w:ascii="Arial" w:eastAsiaTheme="minorHAnsi" w:hAnsi="Arial" w:cs="Arial"/>
+                <w:sz w:val="24"/>
+              </w:rPr>
+              <w:t xml:space="preserve"> i Matej Kiš</w:t>
+            </w:r>
+          </w:p>
+        </w:tc>
+        <w:tc>
+          <w:tcPr>
+            <w:tcW w:w="2009" w:type="dxa"/>
+          </w:tcPr>
+          <w:p>
+            <w:pPr>
+              <w:spacing w:after="160" w:line="259" w:lineRule="auto"/>
+              <w:jc w:val="both"/>
+              <w:rPr>
+                <w:rFonts w:ascii="Arial" w:eastAsiaTheme="minorHAnsi" w:hAnsi="Arial" w:cs="Arial"/>
+                <w:sz w:val="24"/>
+              </w:rPr>
+            </w:pPr>
+            <w:r>
+              <w:rPr>
+                <w:rFonts w:ascii="Arial" w:eastAsiaTheme="minorHAnsi" w:hAnsi="Arial" w:cs="Arial"/>
+                <w:sz w:val="24"/>
+              </w:rPr>
+              <w:t>24</w:t>
+            </w:r>
+            <w:r>
+              <w:rPr>
+                <w:rFonts w:ascii="Arial" w:eastAsiaTheme="minorHAnsi" w:hAnsi="Arial" w:cs="Arial"/>
+                <w:sz w:val="24"/>
+              </w:rPr>
+              <w:t>.3.2025.</w:t>
+            </w:r>
+          </w:p>
+        </w:tc>
+        <w:tc>
+          <w:tcPr>
+            <w:tcW w:w="2009" w:type="dxa"/>
+          </w:tcPr>
+          <w:p>
+            <w:pPr>
+              <w:spacing w:after="160" w:line="259" w:lineRule="auto"/>
+              <w:jc w:val="both"/>
+              <w:rPr>
+                <w:rFonts w:ascii="Arial" w:eastAsiaTheme="minorHAnsi" w:hAnsi="Arial" w:cs="Arial"/>
+                <w:sz w:val="24"/>
+              </w:rPr>
+            </w:pPr>
+            <w:r>
+              <w:rPr>
+                <w:rFonts w:ascii="Arial" w:eastAsiaTheme="minorHAnsi" w:hAnsi="Arial" w:cs="Arial"/>
+                <w:sz w:val="24"/>
+              </w:rPr>
+              <w:t>30</w:t>
+            </w:r>
+            <w:r>
+              <w:rPr>
+                <w:rFonts w:ascii="Arial" w:eastAsiaTheme="minorHAnsi" w:hAnsi="Arial" w:cs="Arial"/>
+                <w:sz w:val="24"/>
+              </w:rPr>
+              <w:t>.3.2025.</w:t>
+            </w:r>
+          </w:p>
+        </w:tc>
+      </w:tr>
+      <w:tr>
+        <w:tc>
+          <w:tcPr>
+            <w:tcW w:w="2521" w:type="dxa"/>
+          </w:tcPr>
+          <w:p>
+            <w:pPr>
+              <w:spacing w:after="160" w:line="259" w:lineRule="auto"/>
+              <w:rPr>
+                <w:rFonts w:ascii="Arial" w:eastAsiaTheme="minorHAnsi" w:hAnsi="Arial" w:cs="Arial"/>
+                <w:sz w:val="24"/>
+              </w:rPr>
+            </w:pPr>
+            <w:r>
+              <w:rPr>
+                <w:rFonts w:ascii="Arial" w:eastAsiaTheme="minorHAnsi" w:hAnsi="Arial" w:cs="Arial"/>
+                <w:sz w:val="24"/>
+              </w:rPr>
+              <w:t>Dizajniranje naslovne stranice</w:t>
+            </w:r>
+          </w:p>
+        </w:tc>
+        <w:tc>
+          <w:tcPr>
+            <w:tcW w:w="2523" w:type="dxa"/>
+          </w:tcPr>
+          <w:p>
+            <w:pPr>
+              <w:spacing w:after="160" w:line="259" w:lineRule="auto"/>
+              <w:jc w:val="both"/>
+              <w:rPr>
+                <w:rFonts w:ascii="Arial" w:eastAsiaTheme="minorHAnsi" w:hAnsi="Arial" w:cs="Arial"/>
+                <w:sz w:val="24"/>
+              </w:rPr>
+            </w:pPr>
+            <w:r>
+              <w:rPr>
+                <w:rFonts w:ascii="Arial" w:eastAsiaTheme="minorHAnsi" w:hAnsi="Arial" w:cs="Arial"/>
+                <w:sz w:val="24"/>
+              </w:rPr>
+              <w:t>Matej Kiš</w:t>
+            </w:r>
+          </w:p>
+        </w:tc>
+        <w:tc>
+          <w:tcPr>
+            <w:tcW w:w="2009" w:type="dxa"/>
+          </w:tcPr>
+          <w:p>
+            <w:pPr>
+              <w:spacing w:after="160" w:line="259" w:lineRule="auto"/>
+              <w:jc w:val="both"/>
+              <w:rPr>
+                <w:rFonts w:ascii="Arial" w:eastAsiaTheme="minorHAnsi" w:hAnsi="Arial" w:cs="Arial"/>
+                <w:sz w:val="24"/>
+              </w:rPr>
+            </w:pPr>
+            <w:r>
+              <w:rPr>
+                <w:rFonts w:ascii="Arial" w:eastAsiaTheme="minorHAnsi" w:hAnsi="Arial" w:cs="Arial"/>
+                <w:sz w:val="24"/>
+              </w:rPr>
+              <w:t>24</w:t>
+            </w:r>
+            <w:r>
+              <w:rPr>
+                <w:rFonts w:ascii="Arial" w:eastAsiaTheme="minorHAnsi" w:hAnsi="Arial" w:cs="Arial"/>
+                <w:sz w:val="24"/>
+              </w:rPr>
+              <w:t>.3.2025.</w:t>
+            </w:r>
+          </w:p>
+        </w:tc>
+        <w:tc>
+          <w:tcPr>
+            <w:tcW w:w="2009" w:type="dxa"/>
+          </w:tcPr>
+          <w:p>
+            <w:pPr>
+              <w:spacing w:after="160" w:line="259" w:lineRule="auto"/>
+              <w:jc w:val="both"/>
+              <w:rPr>
+                <w:rFonts w:ascii="Arial" w:eastAsiaTheme="minorHAnsi" w:hAnsi="Arial" w:cs="Arial"/>
+                <w:sz w:val="24"/>
+              </w:rPr>
+            </w:pPr>
+            <w:r>
+              <w:rPr>
+                <w:rFonts w:ascii="Arial" w:eastAsiaTheme="minorHAnsi" w:hAnsi="Arial" w:cs="Arial"/>
+                <w:sz w:val="24"/>
+              </w:rPr>
+              <w:t>30</w:t>
+            </w:r>
+            <w:r>
+              <w:rPr>
+                <w:rFonts w:ascii="Arial" w:eastAsiaTheme="minorHAnsi" w:hAnsi="Arial" w:cs="Arial"/>
+                <w:sz w:val="24"/>
+              </w:rPr>
+              <w:t>.3.2025.</w:t>
+            </w:r>
+          </w:p>
+        </w:tc>
+      </w:tr>
+      <w:tr>
+        <w:tc>
+          <w:tcPr>
+            <w:tcW w:w="2521" w:type="dxa"/>
+          </w:tcPr>
+          <w:p>
+            <w:pPr>
+              <w:spacing w:after="160" w:line="259" w:lineRule="auto"/>
+              <w:rPr>
+                <w:rFonts w:ascii="Arial" w:eastAsiaTheme="minorHAnsi" w:hAnsi="Arial" w:cs="Arial"/>
+                <w:sz w:val="24"/>
+              </w:rPr>
+            </w:pPr>
+            <w:r>
+              <w:rPr>
+                <w:rFonts w:ascii="Arial" w:eastAsiaTheme="minorHAnsi" w:hAnsi="Arial" w:cs="Arial"/>
+                <w:sz w:val="24"/>
+              </w:rPr>
+              <w:t>Dizajniranje korisničkog profila</w:t>
+            </w:r>
+          </w:p>
+        </w:tc>
+        <w:tc>
+          <w:tcPr>
+            <w:tcW w:w="2523" w:type="dxa"/>
+          </w:tcPr>
+          <w:p>
+            <w:pPr>
+              <w:spacing w:after="160" w:line="259" w:lineRule="auto"/>
+              <w:jc w:val="both"/>
+              <w:rPr>
+                <w:rFonts w:ascii="Arial" w:eastAsiaTheme="minorHAnsi" w:hAnsi="Arial" w:cs="Arial"/>
+                <w:sz w:val="24"/>
+              </w:rPr>
+            </w:pPr>
+            <w:r>
+              <w:rPr>
+                <w:rFonts w:ascii="Arial" w:eastAsiaTheme="minorHAnsi" w:hAnsi="Arial" w:cs="Arial"/>
+                <w:sz w:val="24"/>
+              </w:rPr>
+              <w:t>Matej Kiš</w:t>
+            </w:r>
+          </w:p>
+        </w:tc>
+        <w:tc>
+          <w:tcPr>
+            <w:tcW w:w="2009" w:type="dxa"/>
+          </w:tcPr>
+          <w:p>
+            <w:pPr>
+              <w:spacing w:after="160" w:line="259" w:lineRule="auto"/>
+              <w:jc w:val="both"/>
+              <w:rPr>
+                <w:rFonts w:ascii="Arial" w:eastAsiaTheme="minorHAnsi" w:hAnsi="Arial" w:cs="Arial"/>
+                <w:sz w:val="24"/>
+              </w:rPr>
+            </w:pPr>
+            <w:r>
+              <w:rPr>
+                <w:rFonts w:ascii="Arial" w:eastAsiaTheme="minorHAnsi" w:hAnsi="Arial" w:cs="Arial"/>
+                <w:sz w:val="24"/>
+              </w:rPr>
+              <w:t>24.3.2025.</w:t>
+            </w:r>
+          </w:p>
+        </w:tc>
+        <w:tc>
+          <w:tcPr>
+            <w:tcW w:w="2009" w:type="dxa"/>
+          </w:tcPr>
+          <w:p>
+            <w:pPr>
+              <w:spacing w:after="160" w:line="259" w:lineRule="auto"/>
+              <w:jc w:val="both"/>
+              <w:rPr>
+                <w:rFonts w:ascii="Arial" w:eastAsiaTheme="minorHAnsi" w:hAnsi="Arial" w:cs="Arial"/>
+                <w:sz w:val="24"/>
+              </w:rPr>
+            </w:pPr>
+            <w:r>
+              <w:rPr>
+                <w:rFonts w:ascii="Arial" w:eastAsiaTheme="minorHAnsi" w:hAnsi="Arial" w:cs="Arial"/>
+                <w:sz w:val="24"/>
+              </w:rPr>
+              <w:t>30.3.2025.</w:t>
+            </w:r>
+          </w:p>
+        </w:tc>
+      </w:tr>
+      <w:tr>
+        <w:trPr>
+          <w:trHeight w:val="199"/>
+        </w:trPr>
+        <w:tc>
+          <w:tcPr>
+            <w:tcW w:w="2521" w:type="dxa"/>
+          </w:tcPr>
+          <w:p>
+            <w:pPr>
+              <w:spacing w:after="160" w:line="259" w:lineRule="auto"/>
+              <w:rPr>
+                <w:rFonts w:ascii="Arial" w:eastAsiaTheme="minorHAnsi" w:hAnsi="Arial" w:cs="Arial"/>
+                <w:sz w:val="24"/>
+              </w:rPr>
+            </w:pPr>
+            <w:r>
+              <w:rPr>
+                <w:rFonts w:ascii="Arial" w:eastAsiaTheme="minorHAnsi" w:hAnsi="Arial" w:cs="Arial"/>
+                <w:sz w:val="24"/>
+              </w:rPr>
+              <w:t>Dizajniranje logotipa aplikacije</w:t>
+            </w:r>
+          </w:p>
+        </w:tc>
+        <w:tc>
+          <w:tcPr>
+            <w:tcW w:w="2523" w:type="dxa"/>
+          </w:tcPr>
+          <w:p>
+            <w:pPr>
+              <w:spacing w:after="160" w:line="259" w:lineRule="auto"/>
+              <w:jc w:val="both"/>
+              <w:rPr>
+                <w:rFonts w:ascii="Arial" w:eastAsiaTheme="minorHAnsi" w:hAnsi="Arial" w:cs="Arial"/>
+                <w:sz w:val="24"/>
+              </w:rPr>
+            </w:pPr>
+            <w:r>
+              <w:rPr>
+                <w:rFonts w:ascii="Arial" w:eastAsiaTheme="minorHAnsi" w:hAnsi="Arial" w:cs="Arial"/>
+                <w:sz w:val="24"/>
+              </w:rPr>
+              <w:t>Karlo Bistrički</w:t>
+            </w:r>
+          </w:p>
+        </w:tc>
+        <w:tc>
+          <w:tcPr>
+            <w:tcW w:w="2009" w:type="dxa"/>
+          </w:tcPr>
+          <w:p>
+            <w:pPr>
+              <w:spacing w:after="160" w:line="259" w:lineRule="auto"/>
+              <w:jc w:val="both"/>
+              <w:rPr>
+                <w:rFonts w:ascii="Arial" w:eastAsiaTheme="minorHAnsi" w:hAnsi="Arial" w:cs="Arial"/>
+                <w:sz w:val="24"/>
+              </w:rPr>
+            </w:pPr>
+            <w:r>
+              <w:rPr>
+                <w:rFonts w:ascii="Arial" w:eastAsiaTheme="minorHAnsi" w:hAnsi="Arial" w:cs="Arial"/>
+                <w:sz w:val="24"/>
+              </w:rPr>
+              <w:t>2</w:t>
+            </w:r>
+            <w:r>
+              <w:rPr>
+                <w:rFonts w:ascii="Arial" w:eastAsiaTheme="minorHAnsi" w:hAnsi="Arial" w:cs="Arial"/>
+                <w:sz w:val="24"/>
+              </w:rPr>
+              <w:t>4</w:t>
+            </w:r>
+            <w:r>
+              <w:rPr>
+                <w:rFonts w:ascii="Arial" w:eastAsiaTheme="minorHAnsi" w:hAnsi="Arial" w:cs="Arial"/>
+                <w:sz w:val="24"/>
+              </w:rPr>
+              <w:t>.3.2025.</w:t>
+            </w:r>
+          </w:p>
+        </w:tc>
+        <w:tc>
+          <w:tcPr>
+            <w:tcW w:w="2009" w:type="dxa"/>
+          </w:tcPr>
+          <w:p>
+            <w:pPr>
+              <w:spacing w:after="160" w:line="259" w:lineRule="auto"/>
+              <w:jc w:val="both"/>
+              <w:rPr>
+                <w:rFonts w:ascii="Arial" w:eastAsiaTheme="minorHAnsi" w:hAnsi="Arial" w:cs="Arial"/>
+                <w:sz w:val="24"/>
+              </w:rPr>
+            </w:pPr>
+            <w:r>
+              <w:rPr>
+                <w:rFonts w:ascii="Arial" w:eastAsiaTheme="minorHAnsi" w:hAnsi="Arial" w:cs="Arial"/>
+                <w:sz w:val="24"/>
+              </w:rPr>
+              <w:t>30.3.2025.</w:t>
+            </w:r>
+          </w:p>
+        </w:tc>
+      </w:tr>
+      <w:tr>
+        <w:tc>
+          <w:tcPr>
+            <w:tcW w:w="2521" w:type="dxa"/>
+          </w:tcPr>
+          <w:p>
+            <w:pPr>
+              <w:spacing w:after="160" w:line="259" w:lineRule="auto"/>
+              <w:jc w:val="both"/>
+              <w:rPr>
+                <w:rFonts w:ascii="Arial" w:eastAsiaTheme="minorHAnsi" w:hAnsi="Arial" w:cs="Arial"/>
+                <w:sz w:val="24"/>
+              </w:rPr>
+            </w:pPr>
+            <w:r>
+              <w:rPr>
+                <w:rFonts w:ascii="Arial" w:eastAsiaTheme="minorHAnsi" w:hAnsi="Arial" w:cs="Arial"/>
+                <w:sz w:val="24"/>
+              </w:rPr>
+              <w:t>Popunjavanje potrebne dokumentacije</w:t>
+            </w:r>
+          </w:p>
+        </w:tc>
+        <w:tc>
+          <w:tcPr>
+            <w:tcW w:w="2523" w:type="dxa"/>
+          </w:tcPr>
+          <w:p>
+            <w:pPr>
+              <w:spacing w:after="160" w:line="259" w:lineRule="auto"/>
+              <w:jc w:val="both"/>
+              <w:rPr>
+                <w:rFonts w:ascii="Arial" w:eastAsiaTheme="minorHAnsi" w:hAnsi="Arial" w:cs="Arial"/>
+                <w:sz w:val="24"/>
+              </w:rPr>
+            </w:pPr>
+            <w:r>
+              <w:rPr>
+                <w:rFonts w:ascii="Arial" w:eastAsiaTheme="minorHAnsi" w:hAnsi="Arial" w:cs="Arial"/>
+                <w:sz w:val="24"/>
+              </w:rPr>
+              <w:t>Marco Matijević</w:t>
+            </w:r>
+          </w:p>
+        </w:tc>
+        <w:tc>
+          <w:tcPr>
+            <w:tcW w:w="2009" w:type="dxa"/>
+          </w:tcPr>
+          <w:p>
+            <w:pPr>
+              <w:spacing w:after="160" w:line="259" w:lineRule="auto"/>
+              <w:jc w:val="both"/>
+              <w:rPr>
+                <w:rFonts w:ascii="Arial" w:eastAsiaTheme="minorHAnsi" w:hAnsi="Arial" w:cs="Arial"/>
+                <w:sz w:val="24"/>
+              </w:rPr>
+            </w:pPr>
+            <w:r>
+              <w:rPr>
+                <w:rFonts w:ascii="Arial" w:eastAsiaTheme="minorHAnsi" w:hAnsi="Arial" w:cs="Arial"/>
+                <w:sz w:val="24"/>
+              </w:rPr>
+              <w:t>24.3.2025.</w:t>
+            </w:r>
+          </w:p>
+        </w:tc>
+        <w:tc>
+          <w:tcPr>
+            <w:tcW w:w="2009" w:type="dxa"/>
+          </w:tcPr>
+          <w:p>
+            <w:pPr>
+              <w:spacing w:after="160" w:line="259" w:lineRule="auto"/>
+              <w:jc w:val="both"/>
+              <w:rPr>
+                <w:rFonts w:ascii="Arial" w:eastAsiaTheme="minorHAnsi" w:hAnsi="Arial" w:cs="Arial"/>
+                <w:sz w:val="24"/>
+              </w:rPr>
+            </w:pPr>
+            <w:r>
+              <w:rPr>
+                <w:rFonts w:ascii="Arial" w:eastAsiaTheme="minorHAnsi" w:hAnsi="Arial" w:cs="Arial"/>
+                <w:sz w:val="24"/>
+              </w:rPr>
+              <w:t>30.3.2025.</w:t>
+            </w:r>
+          </w:p>
+        </w:tc>
+      </w:tr>
+    </w:tbl>
+    <w:p/>
+    <w:p>
+      <w:r>
+        <w:t xml:space="preserve">Ovaj tjedan fokusiran je na razvoj ključnih funkcionalnosti, dizajn sučelja i dokumentaciju. U </w:t>
+      </w:r>
+      <w:proofErr w:type="spellStart"/>
+      <w:r>
+        <w:t>backendu</w:t>
+      </w:r>
+      <w:proofErr w:type="spellEnd"/>
+      <w:r>
+        <w:t xml:space="preserve"> će se raditi na implementaciji </w:t>
+      </w:r>
+      <w:proofErr w:type="spellStart"/>
+      <w:r>
+        <w:t>autentifikacijskog</w:t>
+      </w:r>
+      <w:proofErr w:type="spellEnd"/>
+      <w:r>
+        <w:t xml:space="preserve"> sustava i postavljanju API poziva za komunikaciju između </w:t>
+      </w:r>
+      <w:proofErr w:type="spellStart"/>
+      <w:r>
+        <w:t>frontenda</w:t>
+      </w:r>
+      <w:proofErr w:type="spellEnd"/>
+      <w:r>
+        <w:t xml:space="preserve"> i </w:t>
+      </w:r>
+      <w:proofErr w:type="spellStart"/>
+      <w:r>
+        <w:t>backenda</w:t>
+      </w:r>
+      <w:proofErr w:type="spellEnd"/>
+      <w:r>
+        <w:t xml:space="preserve">, uz paralelno kreiranje i optimizaciju procedura u bazi podataka. Na </w:t>
+      </w:r>
+      <w:proofErr w:type="spellStart"/>
+      <w:r>
+        <w:t>frontendu</w:t>
+      </w:r>
+      <w:proofErr w:type="spellEnd"/>
+      <w:r>
+        <w:t xml:space="preserve"> će se dizajnirati naslovna stranica i korisnički profil kako bi bili vizualno privlačni i funkcionalni, dok će se posebna pažnja posvetiti kreiranju logotipa koji će predstavljati vizualni identitet aplikacije. Istovremeno, bit će pripremljena sva potrebna tehnička i korisnička dokumentacija kako bi se osigurala jasna uputa za daljnji razvoj i korištenje sustava. Cilj je da do kraja tjedna budu postavljeni temelji za glavne funkcionalnosti, dovršeni ključni dizajnerski elementi i pripremljena dokumentacija za dosadašnji rad.</w:t>
+      </w:r>
+    </w:p>
     <w:p/>
     <w:p/>
-    <w:p/>
+    <w:p>
+      <w:pPr>
+        <w:spacing w:after="0" w:line="240" w:lineRule="auto"/>
+      </w:pPr>
+      <w:r>
+        <w:br w:type="page"/>
+      </w:r>
+    </w:p>
     <w:p/>
     <w:p>
       <w:pPr>
@@ -5787,8 +6923,788 @@
       </w:r>
       <w:bookmarkEnd w:id="6"/>
     </w:p>
+    <w:tbl>
+      <w:tblPr>
+        <w:tblStyle w:val="TableGrid"/>
+        <w:tblW w:w="0" w:type="auto"/>
+        <w:tblLook w:val="04A0" w:firstRow="1" w:lastRow="0" w:firstColumn="1" w:lastColumn="0" w:noHBand="0" w:noVBand="1"/>
+      </w:tblPr>
+      <w:tblGrid>
+        <w:gridCol w:w="2521"/>
+        <w:gridCol w:w="2523"/>
+        <w:gridCol w:w="2009"/>
+        <w:gridCol w:w="2009"/>
+      </w:tblGrid>
+      <w:tr>
+        <w:tc>
+          <w:tcPr>
+            <w:tcW w:w="2521" w:type="dxa"/>
+          </w:tcPr>
+          <w:p>
+            <w:pPr>
+              <w:spacing w:after="160" w:line="259" w:lineRule="auto"/>
+              <w:jc w:val="both"/>
+              <w:rPr>
+                <w:rFonts w:ascii="Arial" w:eastAsiaTheme="minorHAnsi" w:hAnsi="Arial" w:cs="Arial"/>
+                <w:sz w:val="24"/>
+              </w:rPr>
+            </w:pPr>
+            <w:r>
+              <w:rPr>
+                <w:rFonts w:ascii="Arial" w:eastAsiaTheme="minorHAnsi" w:hAnsi="Arial" w:cs="Arial"/>
+                <w:sz w:val="24"/>
+              </w:rPr>
+              <w:t>NAZIV AKTIVNOSTI</w:t>
+            </w:r>
+          </w:p>
+        </w:tc>
+        <w:tc>
+          <w:tcPr>
+            <w:tcW w:w="2523" w:type="dxa"/>
+          </w:tcPr>
+          <w:p>
+            <w:pPr>
+              <w:spacing w:after="160" w:line="259" w:lineRule="auto"/>
+              <w:jc w:val="both"/>
+              <w:rPr>
+                <w:rFonts w:ascii="Arial" w:eastAsiaTheme="minorHAnsi" w:hAnsi="Arial" w:cs="Arial"/>
+                <w:sz w:val="24"/>
+              </w:rPr>
+            </w:pPr>
+            <w:r>
+              <w:rPr>
+                <w:rFonts w:ascii="Arial" w:eastAsiaTheme="minorHAnsi" w:hAnsi="Arial" w:cs="Arial"/>
+                <w:sz w:val="24"/>
+              </w:rPr>
+              <w:t>NOSITELJ AKTIVNOSTI</w:t>
+            </w:r>
+          </w:p>
+        </w:tc>
+        <w:tc>
+          <w:tcPr>
+            <w:tcW w:w="2009" w:type="dxa"/>
+          </w:tcPr>
+          <w:p>
+            <w:pPr>
+              <w:spacing w:after="160" w:line="259" w:lineRule="auto"/>
+              <w:jc w:val="both"/>
+              <w:rPr>
+                <w:rFonts w:ascii="Arial" w:eastAsiaTheme="minorHAnsi" w:hAnsi="Arial" w:cs="Arial"/>
+                <w:sz w:val="24"/>
+              </w:rPr>
+            </w:pPr>
+            <w:r>
+              <w:rPr>
+                <w:rFonts w:ascii="Arial" w:eastAsiaTheme="minorHAnsi" w:hAnsi="Arial" w:cs="Arial"/>
+                <w:sz w:val="24"/>
+              </w:rPr>
+              <w:t>DATUM IZDAVANJA</w:t>
+            </w:r>
+          </w:p>
+        </w:tc>
+        <w:tc>
+          <w:tcPr>
+            <w:tcW w:w="2009" w:type="dxa"/>
+          </w:tcPr>
+          <w:p>
+            <w:pPr>
+              <w:spacing w:after="160" w:line="259" w:lineRule="auto"/>
+              <w:jc w:val="both"/>
+              <w:rPr>
+                <w:rFonts w:ascii="Arial" w:eastAsiaTheme="minorHAnsi" w:hAnsi="Arial" w:cs="Arial"/>
+                <w:sz w:val="24"/>
+              </w:rPr>
+            </w:pPr>
+            <w:r>
+              <w:rPr>
+                <w:rFonts w:ascii="Arial" w:eastAsiaTheme="minorHAnsi" w:hAnsi="Arial" w:cs="Arial"/>
+                <w:sz w:val="24"/>
+              </w:rPr>
+              <w:t>DATUM ZAVRŠETKA</w:t>
+            </w:r>
+          </w:p>
+        </w:tc>
+      </w:tr>
+      <w:tr>
+        <w:tc>
+          <w:tcPr>
+            <w:tcW w:w="2521" w:type="dxa"/>
+          </w:tcPr>
+          <w:p>
+            <w:pPr>
+              <w:spacing w:after="160" w:line="259" w:lineRule="auto"/>
+              <w:rPr>
+                <w:rFonts w:ascii="Arial" w:eastAsiaTheme="minorHAnsi" w:hAnsi="Arial" w:cs="Arial"/>
+                <w:sz w:val="24"/>
+              </w:rPr>
+            </w:pPr>
+            <w:r>
+              <w:rPr>
+                <w:rFonts w:ascii="Arial" w:eastAsiaTheme="minorHAnsi" w:hAnsi="Arial" w:cs="Arial"/>
+                <w:sz w:val="24"/>
+              </w:rPr>
+              <w:t xml:space="preserve">Prilagođavanje </w:t>
+            </w:r>
+            <w:proofErr w:type="spellStart"/>
+            <w:r>
+              <w:rPr>
+                <w:rFonts w:ascii="Arial" w:eastAsiaTheme="minorHAnsi" w:hAnsi="Arial" w:cs="Arial"/>
+                <w:sz w:val="24"/>
+              </w:rPr>
+              <w:t>backenda</w:t>
+            </w:r>
+            <w:proofErr w:type="spellEnd"/>
+            <w:r>
+              <w:rPr>
+                <w:rFonts w:ascii="Arial" w:eastAsiaTheme="minorHAnsi" w:hAnsi="Arial" w:cs="Arial"/>
+                <w:sz w:val="24"/>
+              </w:rPr>
+              <w:t xml:space="preserve"> potrebama </w:t>
+            </w:r>
+            <w:proofErr w:type="spellStart"/>
+            <w:r>
+              <w:rPr>
+                <w:rFonts w:ascii="Arial" w:eastAsiaTheme="minorHAnsi" w:hAnsi="Arial" w:cs="Arial"/>
+                <w:sz w:val="24"/>
+              </w:rPr>
+              <w:t>frontenda</w:t>
+            </w:r>
+            <w:proofErr w:type="spellEnd"/>
+          </w:p>
+        </w:tc>
+        <w:tc>
+          <w:tcPr>
+            <w:tcW w:w="2523" w:type="dxa"/>
+          </w:tcPr>
+          <w:p>
+            <w:pPr>
+              <w:spacing w:after="160" w:line="259" w:lineRule="auto"/>
+              <w:rPr>
+                <w:rFonts w:ascii="Arial" w:eastAsiaTheme="minorHAnsi" w:hAnsi="Arial" w:cs="Arial"/>
+                <w:sz w:val="24"/>
+              </w:rPr>
+            </w:pPr>
+            <w:r>
+              <w:rPr>
+                <w:rFonts w:ascii="Arial" w:eastAsiaTheme="minorHAnsi" w:hAnsi="Arial" w:cs="Arial"/>
+                <w:sz w:val="24"/>
+              </w:rPr>
+              <w:t xml:space="preserve">Leon </w:t>
+            </w:r>
+            <w:proofErr w:type="spellStart"/>
+            <w:r>
+              <w:rPr>
+                <w:rFonts w:ascii="Arial" w:eastAsiaTheme="minorHAnsi" w:hAnsi="Arial" w:cs="Arial"/>
+                <w:sz w:val="24"/>
+              </w:rPr>
+              <w:t>Hojski</w:t>
+            </w:r>
+            <w:proofErr w:type="spellEnd"/>
+            <w:r>
+              <w:rPr>
+                <w:rFonts w:ascii="Arial" w:eastAsiaTheme="minorHAnsi" w:hAnsi="Arial" w:cs="Arial"/>
+                <w:sz w:val="24"/>
+              </w:rPr>
+              <w:t xml:space="preserve"> </w:t>
+            </w:r>
+            <w:r>
+              <w:rPr>
+                <w:rFonts w:ascii="Arial" w:eastAsiaTheme="minorHAnsi" w:hAnsi="Arial" w:cs="Arial"/>
+                <w:sz w:val="24"/>
+              </w:rPr>
+              <w:t>i Matej K</w:t>
+            </w:r>
+            <w:r>
+              <w:rPr>
+                <w:rFonts w:ascii="Arial" w:eastAsiaTheme="minorHAnsi" w:hAnsi="Arial" w:cs="Arial"/>
+                <w:sz w:val="24"/>
+              </w:rPr>
+              <w:t>iš</w:t>
+            </w:r>
+          </w:p>
+        </w:tc>
+        <w:tc>
+          <w:tcPr>
+            <w:tcW w:w="2009" w:type="dxa"/>
+          </w:tcPr>
+          <w:p>
+            <w:pPr>
+              <w:spacing w:after="160" w:line="259" w:lineRule="auto"/>
+              <w:rPr>
+                <w:rFonts w:ascii="Arial" w:eastAsiaTheme="minorHAnsi" w:hAnsi="Arial" w:cs="Arial"/>
+                <w:sz w:val="24"/>
+              </w:rPr>
+            </w:pPr>
+            <w:r>
+              <w:rPr>
+                <w:rFonts w:ascii="Arial" w:eastAsiaTheme="minorHAnsi" w:hAnsi="Arial" w:cs="Arial"/>
+                <w:sz w:val="24"/>
+              </w:rPr>
+              <w:t>31.3.2025.</w:t>
+            </w:r>
+          </w:p>
+        </w:tc>
+        <w:tc>
+          <w:tcPr>
+            <w:tcW w:w="2009" w:type="dxa"/>
+          </w:tcPr>
+          <w:p>
+            <w:pPr>
+              <w:spacing w:after="160" w:line="259" w:lineRule="auto"/>
+              <w:rPr>
+                <w:rFonts w:ascii="Arial" w:eastAsiaTheme="minorHAnsi" w:hAnsi="Arial" w:cs="Arial"/>
+                <w:sz w:val="24"/>
+              </w:rPr>
+            </w:pPr>
+            <w:r>
+              <w:rPr>
+                <w:rFonts w:ascii="Arial" w:eastAsiaTheme="minorHAnsi" w:hAnsi="Arial" w:cs="Arial"/>
+                <w:sz w:val="24"/>
+              </w:rPr>
+              <w:t>6.4.2025.</w:t>
+            </w:r>
+          </w:p>
+        </w:tc>
+      </w:tr>
+      <w:tr>
+        <w:tc>
+          <w:tcPr>
+            <w:tcW w:w="2521" w:type="dxa"/>
+          </w:tcPr>
+          <w:p>
+            <w:pPr>
+              <w:spacing w:after="160" w:line="259" w:lineRule="auto"/>
+              <w:rPr>
+                <w:rFonts w:ascii="Arial" w:eastAsiaTheme="minorHAnsi" w:hAnsi="Arial" w:cs="Arial"/>
+                <w:sz w:val="24"/>
+              </w:rPr>
+            </w:pPr>
+            <w:r>
+              <w:rPr>
+                <w:rFonts w:ascii="Arial" w:eastAsiaTheme="minorHAnsi" w:hAnsi="Arial" w:cs="Arial"/>
+                <w:sz w:val="24"/>
+              </w:rPr>
+              <w:t xml:space="preserve">Spajanje </w:t>
+            </w:r>
+            <w:proofErr w:type="spellStart"/>
+            <w:r>
+              <w:rPr>
+                <w:rFonts w:ascii="Arial" w:eastAsiaTheme="minorHAnsi" w:hAnsi="Arial" w:cs="Arial"/>
+                <w:sz w:val="24"/>
+              </w:rPr>
+              <w:t>frontenda</w:t>
+            </w:r>
+            <w:proofErr w:type="spellEnd"/>
+            <w:r>
+              <w:rPr>
+                <w:rFonts w:ascii="Arial" w:eastAsiaTheme="minorHAnsi" w:hAnsi="Arial" w:cs="Arial"/>
+                <w:sz w:val="24"/>
+              </w:rPr>
+              <w:t xml:space="preserve"> na </w:t>
+            </w:r>
+            <w:proofErr w:type="spellStart"/>
+            <w:r>
+              <w:rPr>
+                <w:rFonts w:ascii="Arial" w:eastAsiaTheme="minorHAnsi" w:hAnsi="Arial" w:cs="Arial"/>
+                <w:sz w:val="24"/>
+              </w:rPr>
+              <w:t>backend</w:t>
+            </w:r>
+            <w:proofErr w:type="spellEnd"/>
+          </w:p>
+        </w:tc>
+        <w:tc>
+          <w:tcPr>
+            <w:tcW w:w="2523" w:type="dxa"/>
+          </w:tcPr>
+          <w:p>
+            <w:pPr>
+              <w:spacing w:after="160" w:line="259" w:lineRule="auto"/>
+              <w:rPr>
+                <w:rFonts w:ascii="Arial" w:eastAsiaTheme="minorHAnsi" w:hAnsi="Arial" w:cs="Arial"/>
+                <w:sz w:val="24"/>
+              </w:rPr>
+            </w:pPr>
+            <w:r>
+              <w:rPr>
+                <w:rFonts w:ascii="Arial" w:eastAsiaTheme="minorHAnsi" w:hAnsi="Arial" w:cs="Arial"/>
+                <w:sz w:val="24"/>
+              </w:rPr>
+              <w:t>Matej Kiš</w:t>
+            </w:r>
+          </w:p>
+        </w:tc>
+        <w:tc>
+          <w:tcPr>
+            <w:tcW w:w="2009" w:type="dxa"/>
+          </w:tcPr>
+          <w:p>
+            <w:pPr>
+              <w:spacing w:after="160" w:line="259" w:lineRule="auto"/>
+              <w:rPr>
+                <w:rFonts w:ascii="Arial" w:eastAsiaTheme="minorHAnsi" w:hAnsi="Arial" w:cs="Arial"/>
+                <w:sz w:val="24"/>
+              </w:rPr>
+            </w:pPr>
+            <w:r>
+              <w:rPr>
+                <w:rFonts w:ascii="Arial" w:eastAsiaTheme="minorHAnsi" w:hAnsi="Arial" w:cs="Arial"/>
+                <w:sz w:val="24"/>
+              </w:rPr>
+              <w:t>31.3.2025.</w:t>
+            </w:r>
+          </w:p>
+        </w:tc>
+        <w:tc>
+          <w:tcPr>
+            <w:tcW w:w="2009" w:type="dxa"/>
+          </w:tcPr>
+          <w:p>
+            <w:pPr>
+              <w:spacing w:after="160" w:line="259" w:lineRule="auto"/>
+              <w:rPr>
+                <w:rFonts w:ascii="Arial" w:eastAsiaTheme="minorHAnsi" w:hAnsi="Arial" w:cs="Arial"/>
+                <w:sz w:val="24"/>
+              </w:rPr>
+            </w:pPr>
+            <w:r>
+              <w:rPr>
+                <w:rFonts w:ascii="Arial" w:eastAsiaTheme="minorHAnsi" w:hAnsi="Arial" w:cs="Arial"/>
+                <w:sz w:val="24"/>
+              </w:rPr>
+              <w:t>6.4.2025.</w:t>
+            </w:r>
+          </w:p>
+        </w:tc>
+      </w:tr>
+      <w:tr>
+        <w:trPr>
+          <w:trHeight w:val="199"/>
+        </w:trPr>
+        <w:tc>
+          <w:tcPr>
+            <w:tcW w:w="2521" w:type="dxa"/>
+          </w:tcPr>
+          <w:p>
+            <w:pPr>
+              <w:spacing w:after="160" w:line="259" w:lineRule="auto"/>
+              <w:rPr>
+                <w:rFonts w:ascii="Arial" w:eastAsiaTheme="minorHAnsi" w:hAnsi="Arial" w:cs="Arial"/>
+                <w:sz w:val="24"/>
+              </w:rPr>
+            </w:pPr>
+            <w:r>
+              <w:rPr>
+                <w:rFonts w:ascii="Arial" w:eastAsiaTheme="minorHAnsi" w:hAnsi="Arial" w:cs="Arial"/>
+                <w:sz w:val="24"/>
+              </w:rPr>
+              <w:t>Izrada UML dijagrama</w:t>
+            </w:r>
+          </w:p>
+        </w:tc>
+        <w:tc>
+          <w:tcPr>
+            <w:tcW w:w="2523" w:type="dxa"/>
+          </w:tcPr>
+          <w:p>
+            <w:pPr>
+              <w:spacing w:after="160" w:line="259" w:lineRule="auto"/>
+              <w:rPr>
+                <w:rFonts w:ascii="Arial" w:eastAsiaTheme="minorHAnsi" w:hAnsi="Arial" w:cs="Arial"/>
+                <w:sz w:val="24"/>
+              </w:rPr>
+            </w:pPr>
+            <w:r>
+              <w:rPr>
+                <w:rFonts w:ascii="Arial" w:eastAsiaTheme="minorHAnsi" w:hAnsi="Arial" w:cs="Arial"/>
+                <w:sz w:val="24"/>
+              </w:rPr>
+              <w:t>Karlo Bistrički</w:t>
+            </w:r>
+          </w:p>
+        </w:tc>
+        <w:tc>
+          <w:tcPr>
+            <w:tcW w:w="2009" w:type="dxa"/>
+          </w:tcPr>
+          <w:p>
+            <w:pPr>
+              <w:spacing w:after="160" w:line="259" w:lineRule="auto"/>
+              <w:rPr>
+                <w:rFonts w:ascii="Arial" w:eastAsiaTheme="minorHAnsi" w:hAnsi="Arial" w:cs="Arial"/>
+                <w:sz w:val="24"/>
+              </w:rPr>
+            </w:pPr>
+            <w:r>
+              <w:rPr>
+                <w:rFonts w:ascii="Arial" w:eastAsiaTheme="minorHAnsi" w:hAnsi="Arial" w:cs="Arial"/>
+                <w:sz w:val="24"/>
+              </w:rPr>
+              <w:t>31.3.2025.</w:t>
+            </w:r>
+          </w:p>
+        </w:tc>
+        <w:tc>
+          <w:tcPr>
+            <w:tcW w:w="2009" w:type="dxa"/>
+          </w:tcPr>
+          <w:p>
+            <w:pPr>
+              <w:spacing w:after="160" w:line="259" w:lineRule="auto"/>
+              <w:rPr>
+                <w:rFonts w:ascii="Arial" w:eastAsiaTheme="minorHAnsi" w:hAnsi="Arial" w:cs="Arial"/>
+                <w:sz w:val="24"/>
+              </w:rPr>
+            </w:pPr>
+            <w:r>
+              <w:rPr>
+                <w:rFonts w:ascii="Arial" w:eastAsiaTheme="minorHAnsi" w:hAnsi="Arial" w:cs="Arial"/>
+                <w:sz w:val="24"/>
+              </w:rPr>
+              <w:t>6.4.2025.</w:t>
+            </w:r>
+          </w:p>
+        </w:tc>
+      </w:tr>
+      <w:tr>
+        <w:trPr>
+          <w:trHeight w:val="199"/>
+        </w:trPr>
+        <w:tc>
+          <w:tcPr>
+            <w:tcW w:w="2521" w:type="dxa"/>
+          </w:tcPr>
+          <w:p>
+            <w:pPr>
+              <w:spacing w:after="160" w:line="259" w:lineRule="auto"/>
+              <w:rPr>
+                <w:rFonts w:ascii="Arial" w:eastAsiaTheme="minorHAnsi" w:hAnsi="Arial" w:cs="Arial"/>
+                <w:sz w:val="24"/>
+              </w:rPr>
+            </w:pPr>
+            <w:r>
+              <w:rPr>
+                <w:rFonts w:ascii="Arial" w:eastAsiaTheme="minorHAnsi" w:hAnsi="Arial" w:cs="Arial"/>
+                <w:sz w:val="24"/>
+              </w:rPr>
+              <w:t>Izrada grafičkog prikaza arhitekture aplikacije</w:t>
+            </w:r>
+          </w:p>
+        </w:tc>
+        <w:tc>
+          <w:tcPr>
+            <w:tcW w:w="2523" w:type="dxa"/>
+          </w:tcPr>
+          <w:p>
+            <w:pPr>
+              <w:spacing w:after="160" w:line="259" w:lineRule="auto"/>
+              <w:rPr>
+                <w:rFonts w:ascii="Arial" w:eastAsiaTheme="minorHAnsi" w:hAnsi="Arial" w:cs="Arial"/>
+                <w:sz w:val="24"/>
+              </w:rPr>
+            </w:pPr>
+            <w:r>
+              <w:rPr>
+                <w:rFonts w:ascii="Arial" w:eastAsiaTheme="minorHAnsi" w:hAnsi="Arial" w:cs="Arial"/>
+                <w:sz w:val="24"/>
+              </w:rPr>
+              <w:t>Karlo Bistrički</w:t>
+            </w:r>
+          </w:p>
+        </w:tc>
+        <w:tc>
+          <w:tcPr>
+            <w:tcW w:w="2009" w:type="dxa"/>
+          </w:tcPr>
+          <w:p>
+            <w:pPr>
+              <w:spacing w:after="160" w:line="259" w:lineRule="auto"/>
+              <w:rPr>
+                <w:rFonts w:ascii="Arial" w:eastAsiaTheme="minorHAnsi" w:hAnsi="Arial" w:cs="Arial"/>
+                <w:sz w:val="24"/>
+              </w:rPr>
+            </w:pPr>
+            <w:r>
+              <w:rPr>
+                <w:rFonts w:ascii="Arial" w:eastAsiaTheme="minorHAnsi" w:hAnsi="Arial" w:cs="Arial"/>
+                <w:sz w:val="24"/>
+              </w:rPr>
+              <w:t>31.3.2025.</w:t>
+            </w:r>
+          </w:p>
+        </w:tc>
+        <w:tc>
+          <w:tcPr>
+            <w:tcW w:w="2009" w:type="dxa"/>
+          </w:tcPr>
+          <w:p>
+            <w:pPr>
+              <w:spacing w:after="160" w:line="259" w:lineRule="auto"/>
+              <w:rPr>
+                <w:rFonts w:ascii="Arial" w:eastAsiaTheme="minorHAnsi" w:hAnsi="Arial" w:cs="Arial"/>
+                <w:sz w:val="24"/>
+              </w:rPr>
+            </w:pPr>
+            <w:r>
+              <w:rPr>
+                <w:rFonts w:ascii="Arial" w:eastAsiaTheme="minorHAnsi" w:hAnsi="Arial" w:cs="Arial"/>
+                <w:sz w:val="24"/>
+              </w:rPr>
+              <w:t>6.4.2025.</w:t>
+            </w:r>
+          </w:p>
+        </w:tc>
+      </w:tr>
+      <w:tr>
+        <w:tc>
+          <w:tcPr>
+            <w:tcW w:w="2521" w:type="dxa"/>
+          </w:tcPr>
+          <w:p>
+            <w:pPr>
+              <w:spacing w:after="160" w:line="259" w:lineRule="auto"/>
+              <w:rPr>
+                <w:rFonts w:ascii="Arial" w:eastAsiaTheme="minorHAnsi" w:hAnsi="Arial" w:cs="Arial"/>
+                <w:sz w:val="24"/>
+              </w:rPr>
+            </w:pPr>
+            <w:r>
+              <w:rPr>
+                <w:rFonts w:ascii="Arial" w:eastAsiaTheme="minorHAnsi" w:hAnsi="Arial" w:cs="Arial"/>
+                <w:sz w:val="24"/>
+              </w:rPr>
+              <w:t>Ispunjavan</w:t>
+            </w:r>
+            <w:r>
+              <w:rPr>
+                <w:rFonts w:ascii="Arial" w:eastAsiaTheme="minorHAnsi" w:hAnsi="Arial" w:cs="Arial"/>
+                <w:sz w:val="24"/>
+              </w:rPr>
+              <w:t>je opisa grafičke arhitekture</w:t>
+            </w:r>
+          </w:p>
+        </w:tc>
+        <w:tc>
+          <w:tcPr>
+            <w:tcW w:w="2523" w:type="dxa"/>
+          </w:tcPr>
+          <w:p>
+            <w:pPr>
+              <w:spacing w:after="160" w:line="259" w:lineRule="auto"/>
+              <w:rPr>
+                <w:rFonts w:ascii="Arial" w:eastAsiaTheme="minorHAnsi" w:hAnsi="Arial" w:cs="Arial"/>
+                <w:sz w:val="24"/>
+              </w:rPr>
+            </w:pPr>
+            <w:r>
+              <w:rPr>
+                <w:rFonts w:ascii="Arial" w:eastAsiaTheme="minorHAnsi" w:hAnsi="Arial" w:cs="Arial"/>
+                <w:sz w:val="24"/>
+              </w:rPr>
+              <w:t>Marco Matijević</w:t>
+            </w:r>
+          </w:p>
+        </w:tc>
+        <w:tc>
+          <w:tcPr>
+            <w:tcW w:w="2009" w:type="dxa"/>
+          </w:tcPr>
+          <w:p>
+            <w:pPr>
+              <w:spacing w:after="160" w:line="259" w:lineRule="auto"/>
+              <w:rPr>
+                <w:rFonts w:ascii="Arial" w:eastAsiaTheme="minorHAnsi" w:hAnsi="Arial" w:cs="Arial"/>
+                <w:sz w:val="24"/>
+              </w:rPr>
+            </w:pPr>
+            <w:r>
+              <w:rPr>
+                <w:rFonts w:ascii="Arial" w:eastAsiaTheme="minorHAnsi" w:hAnsi="Arial" w:cs="Arial"/>
+                <w:sz w:val="24"/>
+              </w:rPr>
+              <w:t>31.3.2025.</w:t>
+            </w:r>
+          </w:p>
+        </w:tc>
+        <w:tc>
+          <w:tcPr>
+            <w:tcW w:w="2009" w:type="dxa"/>
+          </w:tcPr>
+          <w:p>
+            <w:pPr>
+              <w:spacing w:after="160" w:line="259" w:lineRule="auto"/>
+              <w:rPr>
+                <w:rFonts w:ascii="Arial" w:eastAsiaTheme="minorHAnsi" w:hAnsi="Arial" w:cs="Arial"/>
+                <w:sz w:val="24"/>
+              </w:rPr>
+            </w:pPr>
+            <w:r>
+              <w:rPr>
+                <w:rFonts w:ascii="Arial" w:eastAsiaTheme="minorHAnsi" w:hAnsi="Arial" w:cs="Arial"/>
+                <w:sz w:val="24"/>
+              </w:rPr>
+              <w:t>6.4.2025.</w:t>
+            </w:r>
+          </w:p>
+        </w:tc>
+      </w:tr>
+      <w:tr>
+        <w:tc>
+          <w:tcPr>
+            <w:tcW w:w="2521" w:type="dxa"/>
+          </w:tcPr>
+          <w:p>
+            <w:pPr>
+              <w:spacing w:after="160" w:line="259" w:lineRule="auto"/>
+              <w:rPr>
+                <w:rFonts w:ascii="Arial" w:eastAsiaTheme="minorHAnsi" w:hAnsi="Arial" w:cs="Arial"/>
+                <w:sz w:val="24"/>
+              </w:rPr>
+            </w:pPr>
+            <w:r>
+              <w:rPr>
+                <w:rFonts w:ascii="Arial" w:eastAsiaTheme="minorHAnsi" w:hAnsi="Arial" w:cs="Arial"/>
+                <w:sz w:val="24"/>
+              </w:rPr>
+              <w:t>Popunjavanje potrebne dokumentacije za četvrti i peti tjedan</w:t>
+            </w:r>
+          </w:p>
+        </w:tc>
+        <w:tc>
+          <w:tcPr>
+            <w:tcW w:w="2523" w:type="dxa"/>
+          </w:tcPr>
+          <w:p>
+            <w:pPr>
+              <w:spacing w:after="160" w:line="259" w:lineRule="auto"/>
+              <w:rPr>
+                <w:rFonts w:ascii="Arial" w:eastAsiaTheme="minorHAnsi" w:hAnsi="Arial" w:cs="Arial"/>
+                <w:sz w:val="24"/>
+              </w:rPr>
+            </w:pPr>
+            <w:r>
+              <w:rPr>
+                <w:rFonts w:ascii="Arial" w:eastAsiaTheme="minorHAnsi" w:hAnsi="Arial" w:cs="Arial"/>
+                <w:sz w:val="24"/>
+              </w:rPr>
+              <w:t>Marco Matijević</w:t>
+            </w:r>
+            <w:r>
+              <w:rPr>
+                <w:rFonts w:ascii="Arial" w:eastAsiaTheme="minorHAnsi" w:hAnsi="Arial" w:cs="Arial"/>
+                <w:sz w:val="24"/>
+              </w:rPr>
+              <w:t xml:space="preserve"> i Leon </w:t>
+            </w:r>
+            <w:proofErr w:type="spellStart"/>
+            <w:r>
+              <w:rPr>
+                <w:rFonts w:ascii="Arial" w:eastAsiaTheme="minorHAnsi" w:hAnsi="Arial" w:cs="Arial"/>
+                <w:sz w:val="24"/>
+              </w:rPr>
+              <w:t>Hojski</w:t>
+            </w:r>
+            <w:proofErr w:type="spellEnd"/>
+          </w:p>
+        </w:tc>
+        <w:tc>
+          <w:tcPr>
+            <w:tcW w:w="2009" w:type="dxa"/>
+          </w:tcPr>
+          <w:p>
+            <w:pPr>
+              <w:spacing w:after="160" w:line="259" w:lineRule="auto"/>
+              <w:rPr>
+                <w:rFonts w:ascii="Arial" w:eastAsiaTheme="minorHAnsi" w:hAnsi="Arial" w:cs="Arial"/>
+                <w:sz w:val="24"/>
+              </w:rPr>
+            </w:pPr>
+            <w:r>
+              <w:rPr>
+                <w:rFonts w:ascii="Arial" w:eastAsiaTheme="minorHAnsi" w:hAnsi="Arial" w:cs="Arial"/>
+                <w:sz w:val="24"/>
+              </w:rPr>
+              <w:t>31.3.2025.</w:t>
+            </w:r>
+          </w:p>
+        </w:tc>
+        <w:tc>
+          <w:tcPr>
+            <w:tcW w:w="2009" w:type="dxa"/>
+          </w:tcPr>
+          <w:p>
+            <w:pPr>
+              <w:spacing w:after="160" w:line="259" w:lineRule="auto"/>
+              <w:rPr>
+                <w:rFonts w:ascii="Arial" w:eastAsiaTheme="minorHAnsi" w:hAnsi="Arial" w:cs="Arial"/>
+                <w:sz w:val="24"/>
+              </w:rPr>
+            </w:pPr>
+            <w:r>
+              <w:rPr>
+                <w:rFonts w:ascii="Arial" w:eastAsiaTheme="minorHAnsi" w:hAnsi="Arial" w:cs="Arial"/>
+                <w:sz w:val="24"/>
+              </w:rPr>
+              <w:t>6.4.2025.</w:t>
+            </w:r>
+          </w:p>
+        </w:tc>
+      </w:tr>
+    </w:tbl>
     <w:p/>
-    <w:p/>
+    <w:p>
+      <w:r>
+        <w:t xml:space="preserve">U narednom tjednu rad će se usredotočiti na povezivanje i usklađivanje </w:t>
+      </w:r>
+      <w:proofErr w:type="spellStart"/>
+      <w:r>
+        <w:t>frontenda</w:t>
+      </w:r>
+      <w:proofErr w:type="spellEnd"/>
+      <w:r>
+        <w:t xml:space="preserve"> s </w:t>
+      </w:r>
+      <w:proofErr w:type="spellStart"/>
+      <w:r>
+        <w:t>backendom</w:t>
+      </w:r>
+      <w:proofErr w:type="spellEnd"/>
+      <w:r>
+        <w:t xml:space="preserve">, gdje će se prilagoditi </w:t>
+      </w:r>
+      <w:proofErr w:type="spellStart"/>
+      <w:r>
+        <w:t>backend</w:t>
+      </w:r>
+      <w:proofErr w:type="spellEnd"/>
+      <w:r>
+        <w:t xml:space="preserve"> funkcionalnosti kako bi podržao sve potrebe korisničkog sučelja te izvršiti njihovo međusobno spajanje. Paralelno će se raditi na vizualnoj dokumentaciji projekta kroz izradu UML dijagrama i grafičkog prikaza arhitekture aplikacije, što će omogućiti bolje razumijevanje cjelokupnog sustava. Također, bit će pripremljeni detaljni opisi grafičke arhitekture te ažurirana tehnička dokumentacija kako bi obuhvatila sve promjene i dostignuća postignuta u četvrtom i petom tjednu rada. Cilj je uspostaviti potpunu funkcionalnu povezanost između </w:t>
+      </w:r>
+      <w:proofErr w:type="spellStart"/>
+      <w:r>
+        <w:t>frontenda</w:t>
+      </w:r>
+      <w:proofErr w:type="spellEnd"/>
+      <w:r>
+        <w:t xml:space="preserve"> i </w:t>
+      </w:r>
+      <w:proofErr w:type="spellStart"/>
+      <w:r>
+        <w:t>backenda</w:t>
+      </w:r>
+      <w:proofErr w:type="spellEnd"/>
+      <w:r>
+        <w:t xml:space="preserve"> te osigurati kvalitetnu tehničku dokumentaciju koja će služiti kao referenca za daljnji razvoj.</w:t>
+      </w:r>
+    </w:p>
+    <w:p>
+      <w:pPr>
+        <w:spacing w:after="0" w:line="240" w:lineRule="auto"/>
+      </w:pPr>
+      <w:r>
+        <w:br w:type="page"/>
+      </w:r>
+    </w:p>
     <w:p/>
     <w:p>
       <w:pPr>
@@ -6013,7 +7929,7 @@
                   </wp:anchor>
                 </w:drawing>
               </mc:Choice>
-              <mc:Fallback xmlns:a="http://schemas.openxmlformats.org/drawingml/2006/main" xmlns:a14="http://schemas.microsoft.com/office/drawing/2010/main" xmlns:wp14="http://schemas.microsoft.com/office/word/2010/wordml">
+              <mc:Fallback xmlns:wp14="http://schemas.microsoft.com/office/word/2010/wordml" xmlns:a14="http://schemas.microsoft.com/office/drawing/2010/main" xmlns:a="http://schemas.openxmlformats.org/drawingml/2006/main">
                 <w:pict w14:anchorId="7E6EB66A">
                   <v:shapetype id="_x0000_t32" coordsize="21600,21600" o:oned="t" filled="f" o:spt="32" path="m,l21600,21600e" w14:anchorId="52858909">
                     <v:path fillok="f" arrowok="t" o:connecttype="none"/>
@@ -9087,10 +11003,6 @@
 </file>
 
 <file path=customXml/item1.xml><?xml version="1.0" encoding="utf-8"?>
-<b:Sources xmlns:b="http://schemas.openxmlformats.org/officeDocument/2006/bibliography" xmlns="http://schemas.openxmlformats.org/officeDocument/2006/bibliography" SelectedStyle="\APA.XSL" StyleName="APA"/>
-</file>
-
-<file path=customXml/item2.xml><?xml version="1.0" encoding="utf-8"?>
 <ct:contentTypeSchema xmlns:ct="http://schemas.microsoft.com/office/2006/metadata/contentType" xmlns:ma="http://schemas.microsoft.com/office/2006/metadata/properties/metaAttributes" ct:_="" ma:_="" ma:contentTypeName="Document" ma:contentTypeID="0x0101007E6875EE89A4A84AB5790A097B54952E" ma:contentTypeVersion="5" ma:contentTypeDescription="Create a new document." ma:contentTypeScope="" ma:versionID="9964fe95c2b9ccf8ab1c70fc513f57c8">
   <xsd:schema xmlns:xsd="http://www.w3.org/2001/XMLSchema" xmlns:xs="http://www.w3.org/2001/XMLSchema" xmlns:p="http://schemas.microsoft.com/office/2006/metadata/properties" xmlns:ns2="fcc3693b-5a96-4ada-b8ff-eea7943a60c4" targetNamespace="http://schemas.microsoft.com/office/2006/metadata/properties" ma:root="true" ma:fieldsID="d373cc2f59fc0f7e5a88c366535c1686" ns2:_="">
     <xsd:import namespace="fcc3693b-5a96-4ada-b8ff-eea7943a60c4"/>
@@ -9240,7 +11152,17 @@
 </ct:contentTypeSchema>
 </file>
 
+<file path=customXml/item2.xml><?xml version="1.0" encoding="utf-8"?>
+<b:Sources xmlns:b="http://schemas.openxmlformats.org/officeDocument/2006/bibliography" xmlns="http://schemas.openxmlformats.org/officeDocument/2006/bibliography" SelectedStyle="\APA.XSL" StyleName="APA"/>
+</file>
+
 <file path=customXml/item3.xml><?xml version="1.0" encoding="utf-8"?>
+<p:properties xmlns:p="http://schemas.microsoft.com/office/2006/metadata/properties" xmlns:xsi="http://www.w3.org/2001/XMLSchema-instance" xmlns:pc="http://schemas.microsoft.com/office/infopath/2007/PartnerControls">
+  <documentManagement/>
+</p:properties>
+</file>
+
+<file path=customXml/item4.xml><?xml version="1.0" encoding="utf-8"?>
 <?mso-contentType ?>
 <FormTemplates xmlns="http://schemas.microsoft.com/sharepoint/v3/contenttype/forms">
   <Display>DocumentLibraryForm</Display>
@@ -9249,21 +11171,7 @@
 </FormTemplates>
 </file>
 
-<file path=customXml/item4.xml><?xml version="1.0" encoding="utf-8"?>
-<p:properties xmlns:p="http://schemas.microsoft.com/office/2006/metadata/properties" xmlns:xsi="http://www.w3.org/2001/XMLSchema-instance" xmlns:pc="http://schemas.microsoft.com/office/infopath/2007/PartnerControls">
-  <documentManagement/>
-</p:properties>
-</file>
-
 <file path=customXml/itemProps1.xml><?xml version="1.0" encoding="utf-8"?>
-<ds:datastoreItem xmlns:ds="http://schemas.openxmlformats.org/officeDocument/2006/customXml" ds:itemID="{3638C097-7005-463A-AB9F-367D8AFFEEF6}">
-  <ds:schemaRefs>
-    <ds:schemaRef ds:uri="http://schemas.openxmlformats.org/officeDocument/2006/bibliography"/>
-  </ds:schemaRefs>
-</ds:datastoreItem>
-</file>
-
-<file path=customXml/itemProps2.xml><?xml version="1.0" encoding="utf-8"?>
 <ds:datastoreItem xmlns:ds="http://schemas.openxmlformats.org/officeDocument/2006/customXml" ds:itemID="{6EB1B6A7-B5BC-4856-8928-A409E09C47A3}">
   <ds:schemaRefs>
     <ds:schemaRef ds:uri="http://schemas.microsoft.com/office/2006/metadata/contentType"/>
@@ -9281,19 +11189,27 @@
 </ds:datastoreItem>
 </file>
 
-<file path=customXml/itemProps3.xml><?xml version="1.0" encoding="utf-8"?>
-<ds:datastoreItem xmlns:ds="http://schemas.openxmlformats.org/officeDocument/2006/customXml" ds:itemID="{2689ECD0-5E04-49D7-96E7-96888845830B}">
+<file path=customXml/itemProps2.xml><?xml version="1.0" encoding="utf-8"?>
+<ds:datastoreItem xmlns:ds="http://schemas.openxmlformats.org/officeDocument/2006/customXml" ds:itemID="{3638C097-7005-463A-AB9F-367D8AFFEEF6}">
   <ds:schemaRefs>
-    <ds:schemaRef ds:uri="http://schemas.microsoft.com/sharepoint/v3/contenttype/forms"/>
+    <ds:schemaRef ds:uri="http://schemas.openxmlformats.org/officeDocument/2006/bibliography"/>
   </ds:schemaRefs>
 </ds:datastoreItem>
 </file>
 
-<file path=customXml/itemProps4.xml><?xml version="1.0" encoding="utf-8"?>
+<file path=customXml/itemProps3.xml><?xml version="1.0" encoding="utf-8"?>
 <ds:datastoreItem xmlns:ds="http://schemas.openxmlformats.org/officeDocument/2006/customXml" ds:itemID="{5A73308E-51CF-4CE5-A1C1-20F2C81B07B7}">
   <ds:schemaRefs>
     <ds:schemaRef ds:uri="http://schemas.microsoft.com/office/2006/metadata/properties"/>
     <ds:schemaRef ds:uri="http://schemas.microsoft.com/office/infopath/2007/PartnerControls"/>
   </ds:schemaRefs>
 </ds:datastoreItem>
+</file>
+
+<file path=customXml/itemProps4.xml><?xml version="1.0" encoding="utf-8"?>
+<ds:datastoreItem xmlns:ds="http://schemas.openxmlformats.org/officeDocument/2006/customXml" ds:itemID="{2689ECD0-5E04-49D7-96E7-96888845830B}">
+  <ds:schemaRefs>
+    <ds:schemaRef ds:uri="http://schemas.microsoft.com/sharepoint/v3/contenttype/forms"/>
+  </ds:schemaRefs>
+</ds:datastoreItem>
 </file>
</xml_diff>